<commit_message>
update of technical doc
</commit_message>
<xml_diff>
--- a/documentation/documentation_technique.docx
+++ b/documentation/documentation_technique.docx
@@ -2598,19 +2598,7 @@
         <w:rPr>
           <w:lang w:eastAsia="fr-FR"/>
         </w:rPr>
-        <w:t xml:space="preserve"> </w:t>
-      </w:r>
-      <w:r>
-        <w:rPr>
-          <w:lang w:eastAsia="fr-FR"/>
-        </w:rPr>
-        <w:t>jouant</w:t>
-      </w:r>
-      <w:r>
-        <w:rPr>
-          <w:lang w:eastAsia="fr-FR"/>
-        </w:rPr>
-        <w:t xml:space="preserve"> un rôle spécifique dans l’écosystème global. Cette modularité favorise l’évolutivité, la maintenabilité et la robustesse de la plateforme.</w:t>
+        <w:t xml:space="preserve"> jouant un rôle spécifique dans l’écosystème global. Cette modularité favorise l’évolutivité, la maintenabilité et la robustesse de la plateforme.</w:t>
       </w:r>
     </w:p>
     <w:p>
@@ -4035,6 +4023,1805 @@
         </w:rPr>
         <w:t xml:space="preserve">Déploiement </w:t>
       </w:r>
+    </w:p>
+    <w:p>
+      <w:pPr>
+        <w:rPr>
+          <w:lang w:eastAsia="fr-FR"/>
+        </w:rPr>
+      </w:pPr>
+    </w:p>
+    <w:p>
+      <w:pPr>
+        <w:pStyle w:val="Paragraphedeliste"/>
+        <w:numPr>
+          <w:ilvl w:val="0"/>
+          <w:numId w:val="32"/>
+        </w:numPr>
+        <w:rPr>
+          <w:lang w:eastAsia="fr-FR"/>
+        </w:rPr>
+      </w:pPr>
+      <w:r>
+        <w:rPr>
+          <w:lang w:eastAsia="fr-FR"/>
+        </w:rPr>
+        <w:t>Prérequis</w:t>
+      </w:r>
+    </w:p>
+    <w:p>
+      <w:pPr>
+        <w:numPr>
+          <w:ilvl w:val="0"/>
+          <w:numId w:val="34"/>
+        </w:numPr>
+        <w:spacing w:before="100" w:beforeAutospacing="1" w:after="100" w:afterAutospacing="1" w:line="240" w:lineRule="auto"/>
+        <w:rPr>
+          <w:rFonts w:eastAsia="Times New Roman" w:cs="Times New Roman"/>
+          <w:kern w:val="0"/>
+          <w:lang w:eastAsia="fr-FR"/>
+          <w14:ligatures w14:val="none"/>
+        </w:rPr>
+      </w:pPr>
+      <w:r>
+        <w:rPr>
+          <w:rFonts w:eastAsia="Times New Roman" w:cs="Times New Roman"/>
+          <w:kern w:val="0"/>
+          <w:lang w:eastAsia="fr-FR"/>
+          <w14:ligatures w14:val="none"/>
+        </w:rPr>
+        <w:t>Node.js (v22 ou supérieur)</w:t>
+      </w:r>
+    </w:p>
+    <w:p>
+      <w:pPr>
+        <w:numPr>
+          <w:ilvl w:val="0"/>
+          <w:numId w:val="34"/>
+        </w:numPr>
+        <w:spacing w:before="100" w:beforeAutospacing="1" w:after="100" w:afterAutospacing="1" w:line="240" w:lineRule="auto"/>
+        <w:rPr>
+          <w:rFonts w:eastAsia="Times New Roman" w:cs="Times New Roman"/>
+          <w:kern w:val="0"/>
+          <w:lang w:eastAsia="fr-FR"/>
+          <w14:ligatures w14:val="none"/>
+        </w:rPr>
+      </w:pPr>
+      <w:proofErr w:type="spellStart"/>
+      <w:proofErr w:type="gramStart"/>
+      <w:r>
+        <w:rPr>
+          <w:rFonts w:eastAsia="Times New Roman" w:cs="Times New Roman"/>
+          <w:kern w:val="0"/>
+          <w:lang w:eastAsia="fr-FR"/>
+          <w14:ligatures w14:val="none"/>
+        </w:rPr>
+        <w:t>npm</w:t>
+      </w:r>
+      <w:proofErr w:type="spellEnd"/>
+      <w:proofErr w:type="gramEnd"/>
+      <w:r>
+        <w:rPr>
+          <w:rFonts w:eastAsia="Times New Roman" w:cs="Times New Roman"/>
+          <w:kern w:val="0"/>
+          <w:lang w:eastAsia="fr-FR"/>
+          <w14:ligatures w14:val="none"/>
+        </w:rPr>
+        <w:t xml:space="preserve"> (v10 ou supérieur)</w:t>
+      </w:r>
+    </w:p>
+    <w:p>
+      <w:pPr>
+        <w:numPr>
+          <w:ilvl w:val="0"/>
+          <w:numId w:val="34"/>
+        </w:numPr>
+        <w:spacing w:before="100" w:beforeAutospacing="1" w:after="100" w:afterAutospacing="1" w:line="240" w:lineRule="auto"/>
+        <w:rPr>
+          <w:rFonts w:eastAsia="Times New Roman" w:cs="Times New Roman"/>
+          <w:kern w:val="0"/>
+          <w:lang w:eastAsia="fr-FR"/>
+          <w14:ligatures w14:val="none"/>
+        </w:rPr>
+      </w:pPr>
+      <w:r>
+        <w:rPr>
+          <w:rFonts w:eastAsia="Times New Roman" w:cs="Times New Roman"/>
+          <w:kern w:val="0"/>
+          <w:lang w:eastAsia="fr-FR"/>
+          <w14:ligatures w14:val="none"/>
+        </w:rPr>
+        <w:t>Docker et Docker Compose</w:t>
+      </w:r>
+    </w:p>
+    <w:p>
+      <w:pPr>
+        <w:numPr>
+          <w:ilvl w:val="0"/>
+          <w:numId w:val="34"/>
+        </w:numPr>
+        <w:spacing w:before="100" w:beforeAutospacing="1" w:after="100" w:afterAutospacing="1" w:line="240" w:lineRule="auto"/>
+        <w:rPr>
+          <w:rFonts w:eastAsia="Times New Roman" w:cs="Times New Roman"/>
+          <w:kern w:val="0"/>
+          <w:lang w:eastAsia="fr-FR"/>
+          <w14:ligatures w14:val="none"/>
+        </w:rPr>
+      </w:pPr>
+      <w:proofErr w:type="gramStart"/>
+      <w:r>
+        <w:rPr>
+          <w:rFonts w:eastAsia="Times New Roman" w:cs="Times New Roman"/>
+          <w:kern w:val="0"/>
+          <w:lang w:eastAsia="fr-FR"/>
+          <w14:ligatures w14:val="none"/>
+        </w:rPr>
+        <w:t>java</w:t>
+      </w:r>
+      <w:proofErr w:type="gramEnd"/>
+      <w:r>
+        <w:rPr>
+          <w:rFonts w:eastAsia="Times New Roman" w:cs="Times New Roman"/>
+          <w:kern w:val="0"/>
+          <w:lang w:eastAsia="fr-FR"/>
+          <w14:ligatures w14:val="none"/>
+        </w:rPr>
+        <w:t xml:space="preserve"> v17</w:t>
+      </w:r>
+    </w:p>
+    <w:p>
+      <w:pPr>
+        <w:numPr>
+          <w:ilvl w:val="0"/>
+          <w:numId w:val="34"/>
+        </w:numPr>
+        <w:spacing w:before="100" w:beforeAutospacing="1" w:after="100" w:afterAutospacing="1" w:line="240" w:lineRule="auto"/>
+        <w:rPr>
+          <w:rFonts w:eastAsia="Times New Roman" w:cs="Times New Roman"/>
+          <w:kern w:val="0"/>
+          <w:lang w:eastAsia="fr-FR"/>
+          <w14:ligatures w14:val="none"/>
+        </w:rPr>
+      </w:pPr>
+      <w:r>
+        <w:rPr>
+          <w:rFonts w:eastAsia="Times New Roman" w:cs="Times New Roman"/>
+          <w:kern w:val="0"/>
+          <w:lang w:eastAsia="fr-FR"/>
+          <w14:ligatures w14:val="none"/>
+        </w:rPr>
+        <w:t>API de cartographie "</w:t>
+      </w:r>
+      <w:proofErr w:type="spellStart"/>
+      <w:r>
+        <w:rPr>
+          <w:rFonts w:eastAsia="Times New Roman" w:cs="Times New Roman"/>
+          <w:kern w:val="0"/>
+          <w:lang w:eastAsia="fr-FR"/>
+          <w14:ligatures w14:val="none"/>
+        </w:rPr>
+        <w:t>Tomtom</w:t>
+      </w:r>
+      <w:proofErr w:type="spellEnd"/>
+      <w:r>
+        <w:rPr>
+          <w:rFonts w:eastAsia="Times New Roman" w:cs="Times New Roman"/>
+          <w:kern w:val="0"/>
+          <w:lang w:eastAsia="fr-FR"/>
+          <w14:ligatures w14:val="none"/>
+        </w:rPr>
+        <w:t xml:space="preserve"> </w:t>
+      </w:r>
+      <w:proofErr w:type="spellStart"/>
+      <w:r>
+        <w:rPr>
+          <w:rFonts w:eastAsia="Times New Roman" w:cs="Times New Roman"/>
+          <w:kern w:val="0"/>
+          <w:lang w:eastAsia="fr-FR"/>
+          <w14:ligatures w14:val="none"/>
+        </w:rPr>
+        <w:t>map</w:t>
+      </w:r>
+      <w:proofErr w:type="spellEnd"/>
+      <w:r>
+        <w:rPr>
+          <w:rFonts w:eastAsia="Times New Roman" w:cs="Times New Roman"/>
+          <w:kern w:val="0"/>
+          <w:lang w:eastAsia="fr-FR"/>
+          <w14:ligatures w14:val="none"/>
+        </w:rPr>
+        <w:t>"</w:t>
+      </w:r>
+    </w:p>
+    <w:p>
+      <w:pPr>
+        <w:spacing w:before="100" w:beforeAutospacing="1" w:after="100" w:afterAutospacing="1" w:line="240" w:lineRule="auto"/>
+        <w:rPr>
+          <w:rFonts w:eastAsia="Times New Roman" w:cs="Times New Roman"/>
+          <w:kern w:val="0"/>
+          <w:lang w:eastAsia="fr-FR"/>
+          <w14:ligatures w14:val="none"/>
+        </w:rPr>
+      </w:pPr>
+    </w:p>
+    <w:p>
+      <w:pPr>
+        <w:spacing w:before="100" w:beforeAutospacing="1" w:after="100" w:afterAutospacing="1" w:line="240" w:lineRule="auto"/>
+        <w:rPr>
+          <w:rFonts w:eastAsia="Times New Roman" w:cs="Times New Roman"/>
+          <w:kern w:val="0"/>
+          <w:lang w:eastAsia="fr-FR"/>
+          <w14:ligatures w14:val="none"/>
+        </w:rPr>
+      </w:pPr>
+    </w:p>
+    <w:p>
+      <w:pPr>
+        <w:pStyle w:val="Paragraphedeliste"/>
+        <w:numPr>
+          <w:ilvl w:val="0"/>
+          <w:numId w:val="32"/>
+        </w:numPr>
+        <w:spacing w:before="100" w:beforeAutospacing="1" w:after="100" w:afterAutospacing="1" w:line="240" w:lineRule="auto"/>
+        <w:rPr>
+          <w:rFonts w:eastAsia="Times New Roman" w:cs="Times New Roman"/>
+          <w:b/>
+          <w:bCs/>
+          <w:kern w:val="0"/>
+          <w:lang w:eastAsia="fr-FR"/>
+          <w14:ligatures w14:val="none"/>
+        </w:rPr>
+      </w:pPr>
+      <w:r>
+        <w:rPr>
+          <w:rFonts w:eastAsia="Times New Roman" w:cs="Times New Roman"/>
+          <w:b/>
+          <w:bCs/>
+          <w:kern w:val="0"/>
+          <w:lang w:eastAsia="fr-FR"/>
+          <w14:ligatures w14:val="none"/>
+        </w:rPr>
+        <w:lastRenderedPageBreak/>
+        <w:t>Installation</w:t>
+      </w:r>
+    </w:p>
+    <w:p>
+      <w:pPr>
+        <w:spacing w:before="100" w:beforeAutospacing="1" w:after="100" w:afterAutospacing="1" w:line="240" w:lineRule="auto"/>
+        <w:rPr>
+          <w:rFonts w:eastAsia="Times New Roman" w:cs="Times New Roman"/>
+          <w:b/>
+          <w:bCs/>
+          <w:kern w:val="0"/>
+          <w:lang w:eastAsia="fr-FR"/>
+          <w14:ligatures w14:val="none"/>
+        </w:rPr>
+      </w:pPr>
+      <w:r>
+        <w:rPr>
+          <w:rFonts w:eastAsia="Times New Roman" w:cs="Times New Roman"/>
+          <w:b/>
+          <w:bCs/>
+          <w:kern w:val="0"/>
+          <w:lang w:eastAsia="fr-FR"/>
+          <w14:ligatures w14:val="none"/>
+        </w:rPr>
+        <w:t>1. Cloner le dépôt</w:t>
+      </w:r>
+    </w:p>
+    <w:p>
+      <w:pPr>
+        <w:spacing w:before="100" w:beforeAutospacing="1" w:after="100" w:afterAutospacing="1" w:line="240" w:lineRule="auto"/>
+        <w:rPr>
+          <w:rFonts w:eastAsia="Times New Roman" w:cs="Times New Roman"/>
+          <w:kern w:val="0"/>
+          <w:lang w:eastAsia="fr-FR"/>
+          <w14:ligatures w14:val="none"/>
+        </w:rPr>
+      </w:pPr>
+      <w:proofErr w:type="gramStart"/>
+      <w:r>
+        <w:rPr>
+          <w:rFonts w:eastAsia="Times New Roman" w:cs="Times New Roman"/>
+          <w:kern w:val="0"/>
+          <w:lang w:eastAsia="fr-FR"/>
+          <w14:ligatures w14:val="none"/>
+        </w:rPr>
+        <w:t>git</w:t>
+      </w:r>
+      <w:proofErr w:type="gramEnd"/>
+      <w:r>
+        <w:rPr>
+          <w:rFonts w:eastAsia="Times New Roman" w:cs="Times New Roman"/>
+          <w:kern w:val="0"/>
+          <w:lang w:eastAsia="fr-FR"/>
+          <w14:ligatures w14:val="none"/>
+        </w:rPr>
+        <w:t xml:space="preserve"> clone https://github.com/trafine/traficandme.git</w:t>
+      </w:r>
+    </w:p>
+    <w:p>
+      <w:pPr>
+        <w:spacing w:before="100" w:beforeAutospacing="1" w:after="100" w:afterAutospacing="1" w:line="240" w:lineRule="auto"/>
+        <w:rPr>
+          <w:rFonts w:eastAsia="Times New Roman" w:cs="Times New Roman"/>
+          <w:kern w:val="0"/>
+          <w:lang w:eastAsia="fr-FR"/>
+          <w14:ligatures w14:val="none"/>
+        </w:rPr>
+      </w:pPr>
+      <w:proofErr w:type="gramStart"/>
+      <w:r>
+        <w:rPr>
+          <w:rFonts w:eastAsia="Times New Roman" w:cs="Times New Roman"/>
+          <w:kern w:val="0"/>
+          <w:lang w:eastAsia="fr-FR"/>
+          <w14:ligatures w14:val="none"/>
+        </w:rPr>
+        <w:t>cd</w:t>
+      </w:r>
+      <w:proofErr w:type="gramEnd"/>
+      <w:r>
+        <w:rPr>
+          <w:rFonts w:eastAsia="Times New Roman" w:cs="Times New Roman"/>
+          <w:kern w:val="0"/>
+          <w:lang w:eastAsia="fr-FR"/>
+          <w14:ligatures w14:val="none"/>
+        </w:rPr>
+        <w:t xml:space="preserve"> </w:t>
+      </w:r>
+      <w:proofErr w:type="spellStart"/>
+      <w:r>
+        <w:rPr>
+          <w:rFonts w:eastAsia="Times New Roman" w:cs="Times New Roman"/>
+          <w:kern w:val="0"/>
+          <w:lang w:eastAsia="fr-FR"/>
+          <w14:ligatures w14:val="none"/>
+        </w:rPr>
+        <w:t>traficandme</w:t>
+      </w:r>
+      <w:proofErr w:type="spellEnd"/>
+    </w:p>
+    <w:p>
+      <w:pPr>
+        <w:spacing w:before="100" w:beforeAutospacing="1" w:after="100" w:afterAutospacing="1" w:line="240" w:lineRule="auto"/>
+        <w:rPr>
+          <w:rFonts w:eastAsia="Times New Roman" w:cs="Times New Roman"/>
+          <w:b/>
+          <w:bCs/>
+          <w:kern w:val="0"/>
+          <w:lang w:eastAsia="fr-FR"/>
+          <w14:ligatures w14:val="none"/>
+        </w:rPr>
+      </w:pPr>
+      <w:r>
+        <w:rPr>
+          <w:rFonts w:eastAsia="Times New Roman" w:cs="Times New Roman"/>
+          <w:b/>
+          <w:bCs/>
+          <w:kern w:val="0"/>
+          <w:lang w:eastAsia="fr-FR"/>
+          <w14:ligatures w14:val="none"/>
+        </w:rPr>
+        <w:t>2. Installer les Dépendances</w:t>
+      </w:r>
+    </w:p>
+    <w:p>
+      <w:pPr>
+        <w:spacing w:before="100" w:beforeAutospacing="1" w:after="100" w:afterAutospacing="1" w:line="240" w:lineRule="auto"/>
+        <w:rPr>
+          <w:rFonts w:eastAsia="Times New Roman" w:cs="Times New Roman"/>
+          <w:kern w:val="0"/>
+          <w:lang w:eastAsia="fr-FR"/>
+          <w14:ligatures w14:val="none"/>
+        </w:rPr>
+      </w:pPr>
+      <w:r>
+        <w:rPr>
+          <w:rFonts w:eastAsia="Times New Roman" w:cs="Times New Roman"/>
+          <w:kern w:val="0"/>
+          <w:lang w:eastAsia="fr-FR"/>
+          <w14:ligatures w14:val="none"/>
+        </w:rPr>
+        <w:t xml:space="preserve">Installer les dépendances pour chaque </w:t>
+      </w:r>
+      <w:r>
+        <w:rPr>
+          <w:rFonts w:eastAsia="Times New Roman" w:cs="Times New Roman"/>
+          <w:kern w:val="0"/>
+          <w:lang w:eastAsia="fr-FR"/>
+          <w14:ligatures w14:val="none"/>
+        </w:rPr>
+        <w:t>service :</w:t>
+      </w:r>
+    </w:p>
+    <w:p>
+      <w:pPr>
+        <w:pStyle w:val="Paragraphedeliste"/>
+        <w:numPr>
+          <w:ilvl w:val="0"/>
+          <w:numId w:val="40"/>
+        </w:numPr>
+        <w:spacing w:before="100" w:beforeAutospacing="1" w:after="100" w:afterAutospacing="1" w:line="240" w:lineRule="auto"/>
+        <w:rPr>
+          <w:rFonts w:eastAsia="Times New Roman" w:cs="Times New Roman"/>
+          <w:kern w:val="0"/>
+          <w:lang w:eastAsia="fr-FR"/>
+          <w14:ligatures w14:val="none"/>
+        </w:rPr>
+      </w:pPr>
+      <w:proofErr w:type="spellStart"/>
+      <w:r>
+        <w:rPr>
+          <w:rFonts w:eastAsia="Times New Roman" w:cs="Times New Roman"/>
+          <w:kern w:val="0"/>
+          <w:lang w:eastAsia="fr-FR"/>
+          <w14:ligatures w14:val="none"/>
+        </w:rPr>
+        <w:t>Front-End</w:t>
+      </w:r>
+      <w:proofErr w:type="spellEnd"/>
+      <w:r>
+        <w:rPr>
+          <w:rFonts w:eastAsia="Times New Roman" w:cs="Times New Roman"/>
+          <w:kern w:val="0"/>
+          <w:lang w:eastAsia="fr-FR"/>
+          <w14:ligatures w14:val="none"/>
+        </w:rPr>
+        <w:t xml:space="preserve"> </w:t>
+      </w:r>
+    </w:p>
+    <w:p>
+      <w:pPr>
+        <w:spacing w:before="100" w:beforeAutospacing="1" w:after="100" w:afterAutospacing="1" w:line="240" w:lineRule="auto"/>
+        <w:rPr>
+          <w:rFonts w:eastAsia="Times New Roman" w:cs="Times New Roman"/>
+          <w:kern w:val="0"/>
+          <w:lang w:eastAsia="fr-FR"/>
+          <w14:ligatures w14:val="none"/>
+        </w:rPr>
+      </w:pPr>
+      <w:proofErr w:type="gramStart"/>
+      <w:r>
+        <w:rPr>
+          <w:rFonts w:eastAsia="Times New Roman" w:cs="Times New Roman"/>
+          <w:kern w:val="0"/>
+          <w:lang w:eastAsia="fr-FR"/>
+          <w14:ligatures w14:val="none"/>
+        </w:rPr>
+        <w:t>cd</w:t>
+      </w:r>
+      <w:proofErr w:type="gramEnd"/>
+      <w:r>
+        <w:rPr>
+          <w:rFonts w:eastAsia="Times New Roman" w:cs="Times New Roman"/>
+          <w:kern w:val="0"/>
+          <w:lang w:eastAsia="fr-FR"/>
+          <w14:ligatures w14:val="none"/>
+        </w:rPr>
+        <w:t xml:space="preserve"> web-</w:t>
+      </w:r>
+      <w:proofErr w:type="spellStart"/>
+      <w:r>
+        <w:rPr>
+          <w:rFonts w:eastAsia="Times New Roman" w:cs="Times New Roman"/>
+          <w:kern w:val="0"/>
+          <w:lang w:eastAsia="fr-FR"/>
+          <w14:ligatures w14:val="none"/>
+        </w:rPr>
+        <w:t>traficandme</w:t>
+      </w:r>
+      <w:proofErr w:type="spellEnd"/>
+    </w:p>
+    <w:p>
+      <w:pPr>
+        <w:spacing w:before="100" w:beforeAutospacing="1" w:after="100" w:afterAutospacing="1" w:line="240" w:lineRule="auto"/>
+        <w:rPr>
+          <w:rFonts w:eastAsia="Times New Roman" w:cs="Times New Roman"/>
+          <w:kern w:val="0"/>
+          <w:lang w:eastAsia="fr-FR"/>
+          <w14:ligatures w14:val="none"/>
+        </w:rPr>
+      </w:pPr>
+      <w:proofErr w:type="gramStart"/>
+      <w:r>
+        <w:rPr>
+          <w:rFonts w:eastAsia="Times New Roman" w:cs="Times New Roman"/>
+          <w:kern w:val="0"/>
+          <w:lang w:eastAsia="fr-FR"/>
+          <w14:ligatures w14:val="none"/>
+        </w:rPr>
+        <w:t>./</w:t>
+      </w:r>
+      <w:proofErr w:type="spellStart"/>
+      <w:proofErr w:type="gramEnd"/>
+      <w:r>
+        <w:rPr>
+          <w:rFonts w:eastAsia="Times New Roman" w:cs="Times New Roman"/>
+          <w:kern w:val="0"/>
+          <w:lang w:eastAsia="fr-FR"/>
+          <w14:ligatures w14:val="none"/>
+        </w:rPr>
+        <w:t>mvnw</w:t>
+      </w:r>
+      <w:proofErr w:type="spellEnd"/>
+      <w:r>
+        <w:rPr>
+          <w:rFonts w:eastAsia="Times New Roman" w:cs="Times New Roman"/>
+          <w:kern w:val="0"/>
+          <w:lang w:eastAsia="fr-FR"/>
+          <w14:ligatures w14:val="none"/>
+        </w:rPr>
+        <w:t xml:space="preserve"> </w:t>
+      </w:r>
+      <w:proofErr w:type="spellStart"/>
+      <w:r>
+        <w:rPr>
+          <w:rFonts w:eastAsia="Times New Roman" w:cs="Times New Roman"/>
+          <w:kern w:val="0"/>
+          <w:lang w:eastAsia="fr-FR"/>
+          <w14:ligatures w14:val="none"/>
+        </w:rPr>
+        <w:t>spring-</w:t>
+      </w:r>
+      <w:proofErr w:type="gramStart"/>
+      <w:r>
+        <w:rPr>
+          <w:rFonts w:eastAsia="Times New Roman" w:cs="Times New Roman"/>
+          <w:kern w:val="0"/>
+          <w:lang w:eastAsia="fr-FR"/>
+          <w14:ligatures w14:val="none"/>
+        </w:rPr>
+        <w:t>boot:run</w:t>
+      </w:r>
+      <w:proofErr w:type="spellEnd"/>
+      <w:proofErr w:type="gramEnd"/>
+    </w:p>
+    <w:p>
+      <w:pPr>
+        <w:spacing w:before="100" w:beforeAutospacing="1" w:after="100" w:afterAutospacing="1" w:line="240" w:lineRule="auto"/>
+        <w:rPr>
+          <w:rFonts w:eastAsia="Times New Roman" w:cs="Times New Roman"/>
+          <w:kern w:val="0"/>
+          <w:lang w:eastAsia="fr-FR"/>
+          <w14:ligatures w14:val="none"/>
+        </w:rPr>
+      </w:pPr>
+    </w:p>
+    <w:p>
+      <w:pPr>
+        <w:pStyle w:val="Paragraphedeliste"/>
+        <w:numPr>
+          <w:ilvl w:val="0"/>
+          <w:numId w:val="39"/>
+        </w:numPr>
+        <w:spacing w:before="100" w:beforeAutospacing="1" w:after="100" w:afterAutospacing="1" w:line="240" w:lineRule="auto"/>
+        <w:rPr>
+          <w:rFonts w:eastAsia="Times New Roman" w:cs="Times New Roman"/>
+          <w:kern w:val="0"/>
+          <w:lang w:eastAsia="fr-FR"/>
+          <w14:ligatures w14:val="none"/>
+        </w:rPr>
+      </w:pPr>
+      <w:r>
+        <w:rPr>
+          <w:rFonts w:eastAsia="Times New Roman" w:cs="Times New Roman"/>
+          <w:kern w:val="0"/>
+          <w:lang w:eastAsia="fr-FR"/>
+          <w14:ligatures w14:val="none"/>
+        </w:rPr>
+        <w:t>Mobile</w:t>
+      </w:r>
+    </w:p>
+    <w:p>
+      <w:pPr>
+        <w:spacing w:before="100" w:beforeAutospacing="1" w:after="100" w:afterAutospacing="1" w:line="240" w:lineRule="auto"/>
+        <w:rPr>
+          <w:rFonts w:eastAsia="Times New Roman" w:cs="Times New Roman"/>
+          <w:kern w:val="0"/>
+          <w:lang w:eastAsia="fr-FR"/>
+          <w14:ligatures w14:val="none"/>
+        </w:rPr>
+      </w:pPr>
+      <w:proofErr w:type="gramStart"/>
+      <w:r>
+        <w:rPr>
+          <w:rFonts w:eastAsia="Times New Roman" w:cs="Times New Roman"/>
+          <w:kern w:val="0"/>
+          <w:lang w:eastAsia="fr-FR"/>
+          <w14:ligatures w14:val="none"/>
+        </w:rPr>
+        <w:t>cd ..</w:t>
+      </w:r>
+      <w:proofErr w:type="gramEnd"/>
+      <w:r>
+        <w:rPr>
+          <w:rFonts w:eastAsia="Times New Roman" w:cs="Times New Roman"/>
+          <w:kern w:val="0"/>
+          <w:lang w:eastAsia="fr-FR"/>
+          <w14:ligatures w14:val="none"/>
+        </w:rPr>
+        <w:t>/mobile-</w:t>
+      </w:r>
+      <w:proofErr w:type="spellStart"/>
+      <w:r>
+        <w:rPr>
+          <w:rFonts w:eastAsia="Times New Roman" w:cs="Times New Roman"/>
+          <w:kern w:val="0"/>
+          <w:lang w:eastAsia="fr-FR"/>
+          <w14:ligatures w14:val="none"/>
+        </w:rPr>
+        <w:t>traficandme</w:t>
+      </w:r>
+      <w:proofErr w:type="spellEnd"/>
+    </w:p>
+    <w:p>
+      <w:pPr>
+        <w:spacing w:before="100" w:beforeAutospacing="1" w:after="100" w:afterAutospacing="1" w:line="240" w:lineRule="auto"/>
+        <w:rPr>
+          <w:rFonts w:eastAsia="Times New Roman" w:cs="Times New Roman"/>
+          <w:kern w:val="0"/>
+          <w:lang w:eastAsia="fr-FR"/>
+          <w14:ligatures w14:val="none"/>
+        </w:rPr>
+      </w:pPr>
+      <w:proofErr w:type="spellStart"/>
+      <w:proofErr w:type="gramStart"/>
+      <w:r>
+        <w:rPr>
+          <w:rFonts w:eastAsia="Times New Roman" w:cs="Times New Roman"/>
+          <w:kern w:val="0"/>
+          <w:lang w:eastAsia="fr-FR"/>
+          <w14:ligatures w14:val="none"/>
+        </w:rPr>
+        <w:t>npm</w:t>
+      </w:r>
+      <w:proofErr w:type="spellEnd"/>
+      <w:proofErr w:type="gramEnd"/>
+      <w:r>
+        <w:rPr>
+          <w:rFonts w:eastAsia="Times New Roman" w:cs="Times New Roman"/>
+          <w:kern w:val="0"/>
+          <w:lang w:eastAsia="fr-FR"/>
+          <w14:ligatures w14:val="none"/>
+        </w:rPr>
+        <w:t xml:space="preserve"> </w:t>
+      </w:r>
+      <w:proofErr w:type="spellStart"/>
+      <w:r>
+        <w:rPr>
+          <w:rFonts w:eastAsia="Times New Roman" w:cs="Times New Roman"/>
+          <w:kern w:val="0"/>
+          <w:lang w:eastAsia="fr-FR"/>
+          <w14:ligatures w14:val="none"/>
+        </w:rPr>
+        <w:t>install</w:t>
+      </w:r>
+      <w:proofErr w:type="spellEnd"/>
+    </w:p>
+    <w:p>
+      <w:pPr>
+        <w:spacing w:before="100" w:beforeAutospacing="1" w:after="100" w:afterAutospacing="1" w:line="240" w:lineRule="auto"/>
+        <w:rPr>
+          <w:rFonts w:eastAsia="Times New Roman" w:cs="Times New Roman"/>
+          <w:kern w:val="0"/>
+          <w:lang w:eastAsia="fr-FR"/>
+          <w14:ligatures w14:val="none"/>
+        </w:rPr>
+      </w:pPr>
+    </w:p>
+    <w:p>
+      <w:pPr>
+        <w:pStyle w:val="Paragraphedeliste"/>
+        <w:numPr>
+          <w:ilvl w:val="0"/>
+          <w:numId w:val="38"/>
+        </w:numPr>
+        <w:spacing w:before="100" w:beforeAutospacing="1" w:after="100" w:afterAutospacing="1" w:line="240" w:lineRule="auto"/>
+        <w:rPr>
+          <w:rFonts w:eastAsia="Times New Roman" w:cs="Times New Roman"/>
+          <w:kern w:val="0"/>
+          <w:lang w:eastAsia="fr-FR"/>
+          <w14:ligatures w14:val="none"/>
+        </w:rPr>
+      </w:pPr>
+      <w:r>
+        <w:rPr>
+          <w:rFonts w:eastAsia="Times New Roman" w:cs="Times New Roman"/>
+          <w:kern w:val="0"/>
+          <w:lang w:eastAsia="fr-FR"/>
+          <w14:ligatures w14:val="none"/>
+        </w:rPr>
+        <w:t>API</w:t>
+      </w:r>
+    </w:p>
+    <w:p>
+      <w:pPr>
+        <w:spacing w:before="100" w:beforeAutospacing="1" w:after="100" w:afterAutospacing="1" w:line="240" w:lineRule="auto"/>
+        <w:rPr>
+          <w:rFonts w:eastAsia="Times New Roman" w:cs="Times New Roman"/>
+          <w:kern w:val="0"/>
+          <w:lang w:eastAsia="fr-FR"/>
+          <w14:ligatures w14:val="none"/>
+        </w:rPr>
+      </w:pPr>
+      <w:proofErr w:type="gramStart"/>
+      <w:r>
+        <w:rPr>
+          <w:rFonts w:eastAsia="Times New Roman" w:cs="Times New Roman"/>
+          <w:kern w:val="0"/>
+          <w:lang w:eastAsia="fr-FR"/>
+          <w14:ligatures w14:val="none"/>
+        </w:rPr>
+        <w:t>cd ..</w:t>
+      </w:r>
+      <w:proofErr w:type="gramEnd"/>
+      <w:r>
+        <w:rPr>
+          <w:rFonts w:eastAsia="Times New Roman" w:cs="Times New Roman"/>
+          <w:kern w:val="0"/>
+          <w:lang w:eastAsia="fr-FR"/>
+          <w14:ligatures w14:val="none"/>
+        </w:rPr>
+        <w:t>/api-</w:t>
+      </w:r>
+      <w:proofErr w:type="spellStart"/>
+      <w:r>
+        <w:rPr>
+          <w:rFonts w:eastAsia="Times New Roman" w:cs="Times New Roman"/>
+          <w:kern w:val="0"/>
+          <w:lang w:eastAsia="fr-FR"/>
+          <w14:ligatures w14:val="none"/>
+        </w:rPr>
+        <w:t>traficandme</w:t>
+      </w:r>
+      <w:proofErr w:type="spellEnd"/>
+    </w:p>
+    <w:p>
+      <w:pPr>
+        <w:spacing w:before="100" w:beforeAutospacing="1" w:after="100" w:afterAutospacing="1" w:line="240" w:lineRule="auto"/>
+        <w:rPr>
+          <w:rFonts w:eastAsia="Times New Roman" w:cs="Times New Roman"/>
+          <w:kern w:val="0"/>
+          <w:lang w:eastAsia="fr-FR"/>
+          <w14:ligatures w14:val="none"/>
+        </w:rPr>
+      </w:pPr>
+      <w:proofErr w:type="spellStart"/>
+      <w:proofErr w:type="gramStart"/>
+      <w:r>
+        <w:rPr>
+          <w:rFonts w:eastAsia="Times New Roman" w:cs="Times New Roman"/>
+          <w:kern w:val="0"/>
+          <w:lang w:eastAsia="fr-FR"/>
+          <w14:ligatures w14:val="none"/>
+        </w:rPr>
+        <w:t>npm</w:t>
+      </w:r>
+      <w:proofErr w:type="spellEnd"/>
+      <w:proofErr w:type="gramEnd"/>
+      <w:r>
+        <w:rPr>
+          <w:rFonts w:eastAsia="Times New Roman" w:cs="Times New Roman"/>
+          <w:kern w:val="0"/>
+          <w:lang w:eastAsia="fr-FR"/>
+          <w14:ligatures w14:val="none"/>
+        </w:rPr>
+        <w:t xml:space="preserve"> </w:t>
+      </w:r>
+      <w:proofErr w:type="spellStart"/>
+      <w:r>
+        <w:rPr>
+          <w:rFonts w:eastAsia="Times New Roman" w:cs="Times New Roman"/>
+          <w:kern w:val="0"/>
+          <w:lang w:eastAsia="fr-FR"/>
+          <w14:ligatures w14:val="none"/>
+        </w:rPr>
+        <w:t>install</w:t>
+      </w:r>
+      <w:proofErr w:type="spellEnd"/>
+    </w:p>
+    <w:p>
+      <w:pPr>
+        <w:spacing w:before="100" w:beforeAutospacing="1" w:after="100" w:afterAutospacing="1" w:line="240" w:lineRule="auto"/>
+        <w:rPr>
+          <w:rFonts w:eastAsia="Times New Roman" w:cs="Times New Roman"/>
+          <w:b/>
+          <w:bCs/>
+          <w:kern w:val="0"/>
+          <w:lang w:eastAsia="fr-FR"/>
+          <w14:ligatures w14:val="none"/>
+        </w:rPr>
+      </w:pPr>
+      <w:r>
+        <w:rPr>
+          <w:rFonts w:eastAsia="Times New Roman" w:cs="Times New Roman"/>
+          <w:b/>
+          <w:bCs/>
+          <w:kern w:val="0"/>
+          <w:lang w:eastAsia="fr-FR"/>
+          <w14:ligatures w14:val="none"/>
+        </w:rPr>
+        <w:t>4. Initialiser la Base de Données</w:t>
+      </w:r>
+    </w:p>
+    <w:p>
+      <w:pPr>
+        <w:spacing w:before="100" w:beforeAutospacing="1" w:after="100" w:afterAutospacing="1" w:line="240" w:lineRule="auto"/>
+        <w:rPr>
+          <w:rFonts w:eastAsia="Times New Roman" w:cs="Times New Roman"/>
+          <w:kern w:val="0"/>
+          <w:lang w:eastAsia="fr-FR"/>
+          <w14:ligatures w14:val="none"/>
+        </w:rPr>
+      </w:pPr>
+      <w:r>
+        <w:rPr>
+          <w:rFonts w:eastAsia="Times New Roman" w:cs="Times New Roman"/>
+          <w:kern w:val="0"/>
+          <w:lang w:eastAsia="fr-FR"/>
+          <w14:ligatures w14:val="none"/>
+        </w:rPr>
+        <w:t xml:space="preserve">Initialiser la base de données avec les données </w:t>
+      </w:r>
+      <w:r>
+        <w:rPr>
+          <w:rFonts w:eastAsia="Times New Roman" w:cs="Times New Roman"/>
+          <w:kern w:val="0"/>
+          <w:lang w:eastAsia="fr-FR"/>
+          <w14:ligatures w14:val="none"/>
+        </w:rPr>
+        <w:t>initiales :</w:t>
+      </w:r>
+    </w:p>
+    <w:p>
+      <w:pPr>
+        <w:spacing w:before="100" w:beforeAutospacing="1" w:after="100" w:afterAutospacing="1" w:line="240" w:lineRule="auto"/>
+        <w:rPr>
+          <w:rFonts w:eastAsia="Times New Roman" w:cs="Times New Roman"/>
+          <w:kern w:val="0"/>
+          <w:lang w:eastAsia="fr-FR"/>
+          <w14:ligatures w14:val="none"/>
+        </w:rPr>
+      </w:pPr>
+      <w:r>
+        <w:rPr>
+          <w:rFonts w:eastAsia="Times New Roman" w:cs="Times New Roman"/>
+          <w:kern w:val="0"/>
+          <w:lang w:eastAsia="fr-FR"/>
+          <w14:ligatures w14:val="none"/>
+        </w:rPr>
+        <w:t>Processus automatique après le lancement du projet</w:t>
+      </w:r>
+    </w:p>
+    <w:p>
+      <w:pPr>
+        <w:spacing w:before="100" w:beforeAutospacing="1" w:after="100" w:afterAutospacing="1" w:line="240" w:lineRule="auto"/>
+        <w:rPr>
+          <w:rFonts w:eastAsia="Times New Roman" w:cs="Times New Roman"/>
+          <w:b/>
+          <w:bCs/>
+          <w:kern w:val="0"/>
+          <w:lang w:eastAsia="fr-FR"/>
+          <w14:ligatures w14:val="none"/>
+        </w:rPr>
+      </w:pPr>
+      <w:r>
+        <w:rPr>
+          <w:rFonts w:eastAsia="Times New Roman" w:cs="Times New Roman"/>
+          <w:b/>
+          <w:bCs/>
+          <w:kern w:val="0"/>
+          <w:lang w:eastAsia="fr-FR"/>
+          <w14:ligatures w14:val="none"/>
+        </w:rPr>
+        <w:t>5. Démarrer les Services</w:t>
+      </w:r>
+    </w:p>
+    <w:p>
+      <w:pPr>
+        <w:spacing w:before="100" w:beforeAutospacing="1" w:after="100" w:afterAutospacing="1" w:line="240" w:lineRule="auto"/>
+        <w:rPr>
+          <w:rFonts w:eastAsia="Times New Roman" w:cs="Times New Roman"/>
+          <w:kern w:val="0"/>
+          <w:lang w:eastAsia="fr-FR"/>
+          <w14:ligatures w14:val="none"/>
+        </w:rPr>
+      </w:pPr>
+      <w:r>
+        <w:rPr>
+          <w:rFonts w:eastAsia="Times New Roman" w:cs="Times New Roman"/>
+          <w:kern w:val="0"/>
+          <w:lang w:eastAsia="fr-FR"/>
+          <w14:ligatures w14:val="none"/>
+        </w:rPr>
+        <w:t xml:space="preserve">Démarrer chaque service dans un terminal </w:t>
+      </w:r>
+      <w:r>
+        <w:rPr>
+          <w:rFonts w:eastAsia="Times New Roman" w:cs="Times New Roman"/>
+          <w:kern w:val="0"/>
+          <w:lang w:eastAsia="fr-FR"/>
+          <w14:ligatures w14:val="none"/>
+        </w:rPr>
+        <w:t>séparé :</w:t>
+      </w:r>
+    </w:p>
+    <w:p>
+      <w:pPr>
+        <w:pStyle w:val="Paragraphedeliste"/>
+        <w:numPr>
+          <w:ilvl w:val="0"/>
+          <w:numId w:val="37"/>
+        </w:numPr>
+        <w:spacing w:before="100" w:beforeAutospacing="1" w:after="100" w:afterAutospacing="1" w:line="240" w:lineRule="auto"/>
+        <w:rPr>
+          <w:rFonts w:eastAsia="Times New Roman" w:cs="Times New Roman"/>
+          <w:kern w:val="0"/>
+          <w:lang w:eastAsia="fr-FR"/>
+          <w14:ligatures w14:val="none"/>
+        </w:rPr>
+      </w:pPr>
+      <w:r>
+        <w:rPr>
+          <w:rFonts w:eastAsia="Times New Roman" w:cs="Times New Roman"/>
+          <w:kern w:val="0"/>
+          <w:lang w:eastAsia="fr-FR"/>
+          <w14:ligatures w14:val="none"/>
+        </w:rPr>
+        <w:t>API</w:t>
+      </w:r>
+    </w:p>
+    <w:p>
+      <w:pPr>
+        <w:spacing w:before="100" w:beforeAutospacing="1" w:after="100" w:afterAutospacing="1" w:line="240" w:lineRule="auto"/>
+        <w:rPr>
+          <w:rFonts w:eastAsia="Times New Roman" w:cs="Times New Roman"/>
+          <w:kern w:val="0"/>
+          <w:lang w:eastAsia="fr-FR"/>
+          <w14:ligatures w14:val="none"/>
+        </w:rPr>
+      </w:pPr>
+      <w:proofErr w:type="gramStart"/>
+      <w:r>
+        <w:rPr>
+          <w:rFonts w:eastAsia="Times New Roman" w:cs="Times New Roman"/>
+          <w:kern w:val="0"/>
+          <w:lang w:eastAsia="fr-FR"/>
+          <w14:ligatures w14:val="none"/>
+        </w:rPr>
+        <w:t>cd</w:t>
+      </w:r>
+      <w:proofErr w:type="gramEnd"/>
+      <w:r>
+        <w:rPr>
+          <w:rFonts w:eastAsia="Times New Roman" w:cs="Times New Roman"/>
+          <w:kern w:val="0"/>
+          <w:lang w:eastAsia="fr-FR"/>
+          <w14:ligatures w14:val="none"/>
+        </w:rPr>
+        <w:t xml:space="preserve"> api-</w:t>
+      </w:r>
+      <w:proofErr w:type="spellStart"/>
+      <w:r>
+        <w:rPr>
+          <w:rFonts w:eastAsia="Times New Roman" w:cs="Times New Roman"/>
+          <w:kern w:val="0"/>
+          <w:lang w:eastAsia="fr-FR"/>
+          <w14:ligatures w14:val="none"/>
+        </w:rPr>
+        <w:t>traficandme</w:t>
+      </w:r>
+      <w:proofErr w:type="spellEnd"/>
+    </w:p>
+    <w:p>
+      <w:pPr>
+        <w:spacing w:before="100" w:beforeAutospacing="1" w:after="100" w:afterAutospacing="1" w:line="240" w:lineRule="auto"/>
+        <w:rPr>
+          <w:rFonts w:eastAsia="Times New Roman" w:cs="Times New Roman"/>
+          <w:kern w:val="0"/>
+          <w:lang w:eastAsia="fr-FR"/>
+          <w14:ligatures w14:val="none"/>
+        </w:rPr>
+      </w:pPr>
+      <w:proofErr w:type="gramStart"/>
+      <w:r>
+        <w:rPr>
+          <w:rFonts w:eastAsia="Times New Roman" w:cs="Times New Roman"/>
+          <w:kern w:val="0"/>
+          <w:lang w:eastAsia="fr-FR"/>
+          <w14:ligatures w14:val="none"/>
+        </w:rPr>
+        <w:lastRenderedPageBreak/>
+        <w:t>./</w:t>
+      </w:r>
+      <w:proofErr w:type="spellStart"/>
+      <w:proofErr w:type="gramEnd"/>
+      <w:r>
+        <w:rPr>
+          <w:rFonts w:eastAsia="Times New Roman" w:cs="Times New Roman"/>
+          <w:kern w:val="0"/>
+          <w:lang w:eastAsia="fr-FR"/>
+          <w14:ligatures w14:val="none"/>
+        </w:rPr>
+        <w:t>mvnw</w:t>
+      </w:r>
+      <w:proofErr w:type="spellEnd"/>
+      <w:r>
+        <w:rPr>
+          <w:rFonts w:eastAsia="Times New Roman" w:cs="Times New Roman"/>
+          <w:kern w:val="0"/>
+          <w:lang w:eastAsia="fr-FR"/>
+          <w14:ligatures w14:val="none"/>
+        </w:rPr>
+        <w:t xml:space="preserve"> </w:t>
+      </w:r>
+      <w:proofErr w:type="spellStart"/>
+      <w:r>
+        <w:rPr>
+          <w:rFonts w:eastAsia="Times New Roman" w:cs="Times New Roman"/>
+          <w:kern w:val="0"/>
+          <w:lang w:eastAsia="fr-FR"/>
+          <w14:ligatures w14:val="none"/>
+        </w:rPr>
+        <w:t>spring-</w:t>
+      </w:r>
+      <w:proofErr w:type="gramStart"/>
+      <w:r>
+        <w:rPr>
+          <w:rFonts w:eastAsia="Times New Roman" w:cs="Times New Roman"/>
+          <w:kern w:val="0"/>
+          <w:lang w:eastAsia="fr-FR"/>
+          <w14:ligatures w14:val="none"/>
+        </w:rPr>
+        <w:t>boot:run</w:t>
+      </w:r>
+      <w:proofErr w:type="spellEnd"/>
+      <w:proofErr w:type="gramEnd"/>
+    </w:p>
+    <w:p>
+      <w:pPr>
+        <w:spacing w:before="100" w:beforeAutospacing="1" w:after="100" w:afterAutospacing="1" w:line="240" w:lineRule="auto"/>
+        <w:rPr>
+          <w:rFonts w:eastAsia="Times New Roman" w:cs="Times New Roman"/>
+          <w:kern w:val="0"/>
+          <w:lang w:eastAsia="fr-FR"/>
+          <w14:ligatures w14:val="none"/>
+        </w:rPr>
+      </w:pPr>
+    </w:p>
+    <w:p>
+      <w:pPr>
+        <w:pStyle w:val="Paragraphedeliste"/>
+        <w:numPr>
+          <w:ilvl w:val="0"/>
+          <w:numId w:val="36"/>
+        </w:numPr>
+        <w:spacing w:before="100" w:beforeAutospacing="1" w:after="100" w:afterAutospacing="1" w:line="240" w:lineRule="auto"/>
+        <w:rPr>
+          <w:rFonts w:eastAsia="Times New Roman" w:cs="Times New Roman"/>
+          <w:kern w:val="0"/>
+          <w:lang w:eastAsia="fr-FR"/>
+          <w14:ligatures w14:val="none"/>
+        </w:rPr>
+      </w:pPr>
+      <w:proofErr w:type="spellStart"/>
+      <w:r>
+        <w:rPr>
+          <w:rFonts w:eastAsia="Times New Roman" w:cs="Times New Roman"/>
+          <w:kern w:val="0"/>
+          <w:lang w:eastAsia="fr-FR"/>
+          <w14:ligatures w14:val="none"/>
+        </w:rPr>
+        <w:t>Front-End</w:t>
+      </w:r>
+      <w:proofErr w:type="spellEnd"/>
+    </w:p>
+    <w:p>
+      <w:pPr>
+        <w:spacing w:before="100" w:beforeAutospacing="1" w:after="100" w:afterAutospacing="1" w:line="240" w:lineRule="auto"/>
+        <w:rPr>
+          <w:rFonts w:eastAsia="Times New Roman" w:cs="Times New Roman"/>
+          <w:kern w:val="0"/>
+          <w:lang w:eastAsia="fr-FR"/>
+          <w14:ligatures w14:val="none"/>
+        </w:rPr>
+      </w:pPr>
+      <w:proofErr w:type="gramStart"/>
+      <w:r>
+        <w:rPr>
+          <w:rFonts w:eastAsia="Times New Roman" w:cs="Times New Roman"/>
+          <w:kern w:val="0"/>
+          <w:lang w:eastAsia="fr-FR"/>
+          <w14:ligatures w14:val="none"/>
+        </w:rPr>
+        <w:t>cd</w:t>
+      </w:r>
+      <w:proofErr w:type="gramEnd"/>
+      <w:r>
+        <w:rPr>
+          <w:rFonts w:eastAsia="Times New Roman" w:cs="Times New Roman"/>
+          <w:kern w:val="0"/>
+          <w:lang w:eastAsia="fr-FR"/>
+          <w14:ligatures w14:val="none"/>
+        </w:rPr>
+        <w:t xml:space="preserve"> web-</w:t>
+      </w:r>
+      <w:proofErr w:type="spellStart"/>
+      <w:r>
+        <w:rPr>
+          <w:rFonts w:eastAsia="Times New Roman" w:cs="Times New Roman"/>
+          <w:kern w:val="0"/>
+          <w:lang w:eastAsia="fr-FR"/>
+          <w14:ligatures w14:val="none"/>
+        </w:rPr>
+        <w:t>traficandme</w:t>
+      </w:r>
+      <w:proofErr w:type="spellEnd"/>
+    </w:p>
+    <w:p>
+      <w:pPr>
+        <w:spacing w:before="100" w:beforeAutospacing="1" w:after="100" w:afterAutospacing="1" w:line="240" w:lineRule="auto"/>
+        <w:rPr>
+          <w:rFonts w:eastAsia="Times New Roman" w:cs="Times New Roman"/>
+          <w:kern w:val="0"/>
+          <w:lang w:eastAsia="fr-FR"/>
+          <w14:ligatures w14:val="none"/>
+        </w:rPr>
+      </w:pPr>
+      <w:proofErr w:type="spellStart"/>
+      <w:proofErr w:type="gramStart"/>
+      <w:r>
+        <w:rPr>
+          <w:rFonts w:eastAsia="Times New Roman" w:cs="Times New Roman"/>
+          <w:kern w:val="0"/>
+          <w:lang w:eastAsia="fr-FR"/>
+          <w14:ligatures w14:val="none"/>
+        </w:rPr>
+        <w:t>npm</w:t>
+      </w:r>
+      <w:proofErr w:type="spellEnd"/>
+      <w:proofErr w:type="gramEnd"/>
+      <w:r>
+        <w:rPr>
+          <w:rFonts w:eastAsia="Times New Roman" w:cs="Times New Roman"/>
+          <w:kern w:val="0"/>
+          <w:lang w:eastAsia="fr-FR"/>
+          <w14:ligatures w14:val="none"/>
+        </w:rPr>
+        <w:t xml:space="preserve"> run dev</w:t>
+      </w:r>
+    </w:p>
+    <w:p>
+      <w:pPr>
+        <w:spacing w:before="100" w:beforeAutospacing="1" w:after="100" w:afterAutospacing="1" w:line="240" w:lineRule="auto"/>
+        <w:rPr>
+          <w:rFonts w:eastAsia="Times New Roman" w:cs="Times New Roman"/>
+          <w:kern w:val="0"/>
+          <w:lang w:eastAsia="fr-FR"/>
+          <w14:ligatures w14:val="none"/>
+        </w:rPr>
+      </w:pPr>
+    </w:p>
+    <w:p>
+      <w:pPr>
+        <w:pStyle w:val="Paragraphedeliste"/>
+        <w:numPr>
+          <w:ilvl w:val="0"/>
+          <w:numId w:val="35"/>
+        </w:numPr>
+        <w:spacing w:before="100" w:beforeAutospacing="1" w:after="100" w:afterAutospacing="1" w:line="240" w:lineRule="auto"/>
+        <w:rPr>
+          <w:rFonts w:eastAsia="Times New Roman" w:cs="Times New Roman"/>
+          <w:kern w:val="0"/>
+          <w:lang w:eastAsia="fr-FR"/>
+          <w14:ligatures w14:val="none"/>
+        </w:rPr>
+      </w:pPr>
+      <w:r>
+        <w:rPr>
+          <w:rFonts w:eastAsia="Times New Roman" w:cs="Times New Roman"/>
+          <w:kern w:val="0"/>
+          <w:lang w:eastAsia="fr-FR"/>
+          <w14:ligatures w14:val="none"/>
+        </w:rPr>
+        <w:t>Mobile (développement)</w:t>
+      </w:r>
+    </w:p>
+    <w:p>
+      <w:pPr>
+        <w:spacing w:before="100" w:beforeAutospacing="1" w:after="100" w:afterAutospacing="1" w:line="240" w:lineRule="auto"/>
+        <w:rPr>
+          <w:rFonts w:eastAsia="Times New Roman" w:cs="Times New Roman"/>
+          <w:kern w:val="0"/>
+          <w:lang w:eastAsia="fr-FR"/>
+          <w14:ligatures w14:val="none"/>
+        </w:rPr>
+      </w:pPr>
+      <w:proofErr w:type="gramStart"/>
+      <w:r>
+        <w:rPr>
+          <w:rFonts w:eastAsia="Times New Roman" w:cs="Times New Roman"/>
+          <w:kern w:val="0"/>
+          <w:lang w:eastAsia="fr-FR"/>
+          <w14:ligatures w14:val="none"/>
+        </w:rPr>
+        <w:t>cd</w:t>
+      </w:r>
+      <w:proofErr w:type="gramEnd"/>
+      <w:r>
+        <w:rPr>
+          <w:rFonts w:eastAsia="Times New Roman" w:cs="Times New Roman"/>
+          <w:kern w:val="0"/>
+          <w:lang w:eastAsia="fr-FR"/>
+          <w14:ligatures w14:val="none"/>
+        </w:rPr>
+        <w:t xml:space="preserve"> mobile-</w:t>
+      </w:r>
+      <w:proofErr w:type="spellStart"/>
+      <w:r>
+        <w:rPr>
+          <w:rFonts w:eastAsia="Times New Roman" w:cs="Times New Roman"/>
+          <w:kern w:val="0"/>
+          <w:lang w:eastAsia="fr-FR"/>
+          <w14:ligatures w14:val="none"/>
+        </w:rPr>
+        <w:t>traficandme</w:t>
+      </w:r>
+      <w:proofErr w:type="spellEnd"/>
+    </w:p>
+    <w:p>
+      <w:pPr>
+        <w:spacing w:before="100" w:beforeAutospacing="1" w:after="100" w:afterAutospacing="1" w:line="240" w:lineRule="auto"/>
+        <w:rPr>
+          <w:rFonts w:eastAsia="Times New Roman" w:cs="Times New Roman"/>
+          <w:kern w:val="0"/>
+          <w:lang w:eastAsia="fr-FR"/>
+          <w14:ligatures w14:val="none"/>
+        </w:rPr>
+      </w:pPr>
+      <w:proofErr w:type="spellStart"/>
+      <w:proofErr w:type="gramStart"/>
+      <w:r>
+        <w:rPr>
+          <w:rFonts w:eastAsia="Times New Roman" w:cs="Times New Roman"/>
+          <w:kern w:val="0"/>
+          <w:lang w:eastAsia="fr-FR"/>
+          <w14:ligatures w14:val="none"/>
+        </w:rPr>
+        <w:t>npx</w:t>
+      </w:r>
+      <w:proofErr w:type="spellEnd"/>
+      <w:proofErr w:type="gramEnd"/>
+      <w:r>
+        <w:rPr>
+          <w:rFonts w:eastAsia="Times New Roman" w:cs="Times New Roman"/>
+          <w:kern w:val="0"/>
+          <w:lang w:eastAsia="fr-FR"/>
+          <w14:ligatures w14:val="none"/>
+        </w:rPr>
+        <w:t xml:space="preserve"> expo start</w:t>
+      </w:r>
+    </w:p>
+    <w:p>
+      <w:pPr>
+        <w:spacing w:before="100" w:beforeAutospacing="1" w:after="100" w:afterAutospacing="1" w:line="240" w:lineRule="auto"/>
+        <w:rPr>
+          <w:rFonts w:eastAsia="Times New Roman" w:cs="Times New Roman"/>
+          <w:kern w:val="0"/>
+          <w:lang w:eastAsia="fr-FR"/>
+          <w14:ligatures w14:val="none"/>
+        </w:rPr>
+      </w:pPr>
+    </w:p>
+    <w:p>
+      <w:pPr>
+        <w:pStyle w:val="Paragraphedeliste"/>
+        <w:numPr>
+          <w:ilvl w:val="0"/>
+          <w:numId w:val="35"/>
+        </w:numPr>
+        <w:spacing w:before="100" w:beforeAutospacing="1" w:after="100" w:afterAutospacing="1" w:line="240" w:lineRule="auto"/>
+        <w:rPr>
+          <w:rFonts w:eastAsia="Times New Roman" w:cs="Times New Roman"/>
+          <w:kern w:val="0"/>
+          <w:lang w:eastAsia="fr-FR"/>
+          <w14:ligatures w14:val="none"/>
+        </w:rPr>
+      </w:pPr>
+      <w:r>
+        <w:rPr>
+          <w:rFonts w:eastAsia="Times New Roman" w:cs="Times New Roman"/>
+          <w:kern w:val="0"/>
+          <w:lang w:eastAsia="fr-FR"/>
+          <w14:ligatures w14:val="none"/>
+        </w:rPr>
+        <w:t>Via Docker</w:t>
+      </w:r>
+    </w:p>
+    <w:p>
+      <w:pPr>
+        <w:spacing w:before="100" w:beforeAutospacing="1" w:after="100" w:afterAutospacing="1" w:line="240" w:lineRule="auto"/>
+        <w:rPr>
+          <w:rFonts w:eastAsia="Times New Roman" w:cs="Times New Roman"/>
+          <w:kern w:val="0"/>
+          <w:lang w:eastAsia="fr-FR"/>
+          <w14:ligatures w14:val="none"/>
+        </w:rPr>
+      </w:pPr>
+      <w:r>
+        <w:rPr>
+          <w:rFonts w:eastAsia="Times New Roman" w:cs="Times New Roman"/>
+          <w:kern w:val="0"/>
+          <w:lang w:eastAsia="fr-FR"/>
+          <w14:ligatures w14:val="none"/>
+        </w:rPr>
+        <w:t># Construire les images Docker</w:t>
+      </w:r>
+    </w:p>
+    <w:p>
+      <w:pPr>
+        <w:spacing w:before="100" w:beforeAutospacing="1" w:after="100" w:afterAutospacing="1" w:line="240" w:lineRule="auto"/>
+        <w:rPr>
+          <w:rFonts w:eastAsia="Times New Roman" w:cs="Times New Roman"/>
+          <w:kern w:val="0"/>
+          <w:lang w:eastAsia="fr-FR"/>
+          <w14:ligatures w14:val="none"/>
+        </w:rPr>
+      </w:pPr>
+      <w:proofErr w:type="gramStart"/>
+      <w:r>
+        <w:rPr>
+          <w:rFonts w:eastAsia="Times New Roman" w:cs="Times New Roman"/>
+          <w:kern w:val="0"/>
+          <w:lang w:eastAsia="fr-FR"/>
+          <w14:ligatures w14:val="none"/>
+        </w:rPr>
+        <w:t>docker</w:t>
+      </w:r>
+      <w:proofErr w:type="gramEnd"/>
+      <w:r>
+        <w:rPr>
+          <w:rFonts w:eastAsia="Times New Roman" w:cs="Times New Roman"/>
+          <w:kern w:val="0"/>
+          <w:lang w:eastAsia="fr-FR"/>
+          <w14:ligatures w14:val="none"/>
+        </w:rPr>
+        <w:t xml:space="preserve">-compose </w:t>
+      </w:r>
+      <w:proofErr w:type="spellStart"/>
+      <w:r>
+        <w:rPr>
+          <w:rFonts w:eastAsia="Times New Roman" w:cs="Times New Roman"/>
+          <w:kern w:val="0"/>
+          <w:lang w:eastAsia="fr-FR"/>
+          <w14:ligatures w14:val="none"/>
+        </w:rPr>
+        <w:t>build</w:t>
+      </w:r>
+      <w:proofErr w:type="spellEnd"/>
+    </w:p>
+    <w:p>
+      <w:pPr>
+        <w:spacing w:before="100" w:beforeAutospacing="1" w:after="100" w:afterAutospacing="1" w:line="240" w:lineRule="auto"/>
+        <w:rPr>
+          <w:rFonts w:eastAsia="Times New Roman" w:cs="Times New Roman"/>
+          <w:kern w:val="0"/>
+          <w:lang w:eastAsia="fr-FR"/>
+          <w14:ligatures w14:val="none"/>
+        </w:rPr>
+      </w:pPr>
+      <w:r>
+        <w:rPr>
+          <w:rFonts w:eastAsia="Times New Roman" w:cs="Times New Roman"/>
+          <w:kern w:val="0"/>
+          <w:lang w:eastAsia="fr-FR"/>
+          <w14:ligatures w14:val="none"/>
+        </w:rPr>
+        <w:t># Démarrer les services</w:t>
+      </w:r>
+    </w:p>
+    <w:p>
+      <w:pPr>
+        <w:spacing w:before="100" w:beforeAutospacing="1" w:after="100" w:afterAutospacing="1" w:line="240" w:lineRule="auto"/>
+        <w:rPr>
+          <w:rFonts w:eastAsia="Times New Roman" w:cs="Times New Roman"/>
+          <w:kern w:val="0"/>
+          <w:lang w:eastAsia="fr-FR"/>
+          <w14:ligatures w14:val="none"/>
+        </w:rPr>
+      </w:pPr>
+      <w:proofErr w:type="gramStart"/>
+      <w:r>
+        <w:rPr>
+          <w:rFonts w:eastAsia="Times New Roman" w:cs="Times New Roman"/>
+          <w:kern w:val="0"/>
+          <w:lang w:eastAsia="fr-FR"/>
+          <w14:ligatures w14:val="none"/>
+        </w:rPr>
+        <w:t>docker</w:t>
+      </w:r>
+      <w:proofErr w:type="gramEnd"/>
+      <w:r>
+        <w:rPr>
+          <w:rFonts w:eastAsia="Times New Roman" w:cs="Times New Roman"/>
+          <w:kern w:val="0"/>
+          <w:lang w:eastAsia="fr-FR"/>
+          <w14:ligatures w14:val="none"/>
+        </w:rPr>
+        <w:t>-compose up -d</w:t>
+      </w:r>
+    </w:p>
+    <w:p>
+      <w:pPr>
+        <w:spacing w:before="100" w:beforeAutospacing="1" w:after="100" w:afterAutospacing="1" w:line="240" w:lineRule="auto"/>
+        <w:rPr>
+          <w:rFonts w:eastAsia="Times New Roman" w:cs="Times New Roman"/>
+          <w:kern w:val="0"/>
+          <w:lang w:eastAsia="fr-FR"/>
+          <w14:ligatures w14:val="none"/>
+        </w:rPr>
+      </w:pPr>
+    </w:p>
+    <w:p>
+      <w:pPr>
+        <w:spacing w:before="100" w:beforeAutospacing="1" w:after="100" w:afterAutospacing="1" w:line="240" w:lineRule="auto"/>
+        <w:rPr>
+          <w:rFonts w:eastAsia="Times New Roman" w:cs="Times New Roman"/>
+          <w:b/>
+          <w:bCs/>
+          <w:kern w:val="0"/>
+          <w:lang w:eastAsia="fr-FR"/>
+          <w14:ligatures w14:val="none"/>
+        </w:rPr>
+      </w:pPr>
+      <w:r>
+        <w:rPr>
+          <w:rFonts w:eastAsia="Times New Roman" w:cs="Times New Roman"/>
+          <w:b/>
+          <w:bCs/>
+          <w:kern w:val="0"/>
+          <w:lang w:eastAsia="fr-FR"/>
+          <w14:ligatures w14:val="none"/>
+        </w:rPr>
+        <w:t>Utilisation de l'Application</w:t>
+      </w:r>
+    </w:p>
+    <w:p>
+      <w:pPr>
+        <w:spacing w:before="100" w:beforeAutospacing="1" w:after="100" w:afterAutospacing="1" w:line="240" w:lineRule="auto"/>
+        <w:rPr>
+          <w:rFonts w:eastAsia="Times New Roman" w:cs="Times New Roman"/>
+          <w:kern w:val="0"/>
+          <w:lang w:eastAsia="fr-FR"/>
+          <w14:ligatures w14:val="none"/>
+        </w:rPr>
+      </w:pPr>
+      <w:r>
+        <w:rPr>
+          <w:rFonts w:eastAsia="Times New Roman" w:cs="Times New Roman"/>
+          <w:kern w:val="0"/>
+          <w:lang w:eastAsia="fr-FR"/>
+          <w14:ligatures w14:val="none"/>
+        </w:rPr>
+        <w:t xml:space="preserve">Pour utiliser l'application, suivez ces </w:t>
+      </w:r>
+      <w:r>
+        <w:rPr>
+          <w:rFonts w:eastAsia="Times New Roman" w:cs="Times New Roman"/>
+          <w:kern w:val="0"/>
+          <w:lang w:eastAsia="fr-FR"/>
+          <w14:ligatures w14:val="none"/>
+        </w:rPr>
+        <w:t>étapes :</w:t>
+      </w:r>
+    </w:p>
+    <w:p>
+      <w:pPr>
+        <w:numPr>
+          <w:ilvl w:val="0"/>
+          <w:numId w:val="41"/>
+        </w:numPr>
+        <w:spacing w:before="100" w:beforeAutospacing="1" w:after="100" w:afterAutospacing="1" w:line="240" w:lineRule="auto"/>
+        <w:rPr>
+          <w:rFonts w:eastAsia="Times New Roman" w:cs="Times New Roman"/>
+          <w:kern w:val="0"/>
+          <w:lang w:eastAsia="fr-FR"/>
+          <w14:ligatures w14:val="none"/>
+        </w:rPr>
+      </w:pPr>
+      <w:r>
+        <w:rPr>
+          <w:rFonts w:eastAsia="Times New Roman" w:cs="Times New Roman"/>
+          <w:kern w:val="0"/>
+          <w:lang w:eastAsia="fr-FR"/>
+          <w14:ligatures w14:val="none"/>
+        </w:rPr>
+        <w:t>Assurez-vous que MongoDB est en cours d'exécution sur votre système</w:t>
+      </w:r>
+    </w:p>
+    <w:p>
+      <w:pPr>
+        <w:numPr>
+          <w:ilvl w:val="0"/>
+          <w:numId w:val="41"/>
+        </w:numPr>
+        <w:spacing w:before="100" w:beforeAutospacing="1" w:after="100" w:afterAutospacing="1" w:line="240" w:lineRule="auto"/>
+        <w:rPr>
+          <w:rFonts w:eastAsia="Times New Roman" w:cs="Times New Roman"/>
+          <w:kern w:val="0"/>
+          <w:lang w:eastAsia="fr-FR"/>
+          <w14:ligatures w14:val="none"/>
+        </w:rPr>
+      </w:pPr>
+      <w:r>
+        <w:rPr>
+          <w:rFonts w:eastAsia="Times New Roman" w:cs="Times New Roman"/>
+          <w:kern w:val="0"/>
+          <w:lang w:eastAsia="fr-FR"/>
+          <w14:ligatures w14:val="none"/>
+        </w:rPr>
+        <w:t>Ouvrez un terminal et naviguez vers le répertoire racine du projet</w:t>
+      </w:r>
+    </w:p>
+    <w:p>
+      <w:pPr>
+        <w:numPr>
+          <w:ilvl w:val="0"/>
+          <w:numId w:val="41"/>
+        </w:numPr>
+        <w:spacing w:before="100" w:beforeAutospacing="1" w:after="100" w:afterAutospacing="1" w:line="240" w:lineRule="auto"/>
+        <w:rPr>
+          <w:rFonts w:eastAsia="Times New Roman" w:cs="Times New Roman"/>
+          <w:kern w:val="0"/>
+          <w:lang w:eastAsia="fr-FR"/>
+          <w14:ligatures w14:val="none"/>
+        </w:rPr>
+      </w:pPr>
+      <w:r>
+        <w:rPr>
+          <w:rFonts w:eastAsia="Times New Roman" w:cs="Times New Roman"/>
+          <w:kern w:val="0"/>
+          <w:lang w:eastAsia="fr-FR"/>
+          <w14:ligatures w14:val="none"/>
+        </w:rPr>
+        <w:t>Démarrez tous les services dans des terminaux séparés en utilisant les commandes ci-dessus</w:t>
+      </w:r>
+    </w:p>
+    <w:p>
+      <w:pPr>
+        <w:numPr>
+          <w:ilvl w:val="0"/>
+          <w:numId w:val="41"/>
+        </w:numPr>
+        <w:spacing w:before="100" w:beforeAutospacing="1" w:after="100" w:afterAutospacing="1" w:line="240" w:lineRule="auto"/>
+        <w:rPr>
+          <w:rFonts w:eastAsia="Times New Roman" w:cs="Times New Roman"/>
+          <w:kern w:val="0"/>
+          <w:lang w:eastAsia="fr-FR"/>
+          <w14:ligatures w14:val="none"/>
+        </w:rPr>
+      </w:pPr>
+      <w:r>
+        <w:rPr>
+          <w:rFonts w:eastAsia="Times New Roman" w:cs="Times New Roman"/>
+          <w:kern w:val="0"/>
+          <w:lang w:eastAsia="fr-FR"/>
+          <w14:ligatures w14:val="none"/>
+        </w:rPr>
+        <w:t xml:space="preserve">Accédez à </w:t>
+      </w:r>
+      <w:r>
+        <w:rPr>
+          <w:rFonts w:eastAsia="Times New Roman" w:cs="Times New Roman"/>
+          <w:kern w:val="0"/>
+          <w:lang w:eastAsia="fr-FR"/>
+          <w14:ligatures w14:val="none"/>
+        </w:rPr>
+        <w:t>l’application :</w:t>
+      </w:r>
+      <w:r>
+        <w:rPr>
+          <w:rFonts w:eastAsia="Times New Roman" w:cs="Times New Roman"/>
+          <w:kern w:val="0"/>
+          <w:lang w:eastAsia="fr-FR"/>
+          <w14:ligatures w14:val="none"/>
+        </w:rPr>
+        <w:t xml:space="preserve"> </w:t>
+      </w:r>
+    </w:p>
+    <w:p>
+      <w:pPr>
+        <w:numPr>
+          <w:ilvl w:val="1"/>
+          <w:numId w:val="41"/>
+        </w:numPr>
+        <w:spacing w:before="100" w:beforeAutospacing="1" w:after="100" w:afterAutospacing="1" w:line="240" w:lineRule="auto"/>
+        <w:rPr>
+          <w:rFonts w:eastAsia="Times New Roman" w:cs="Times New Roman"/>
+          <w:kern w:val="0"/>
+          <w:lang w:eastAsia="fr-FR"/>
+          <w14:ligatures w14:val="none"/>
+        </w:rPr>
+      </w:pPr>
+      <w:proofErr w:type="spellStart"/>
+      <w:r>
+        <w:rPr>
+          <w:rFonts w:eastAsia="Times New Roman" w:cs="Times New Roman"/>
+          <w:kern w:val="0"/>
+          <w:lang w:eastAsia="fr-FR"/>
+          <w14:ligatures w14:val="none"/>
+        </w:rPr>
+        <w:t>Front-End</w:t>
+      </w:r>
+      <w:proofErr w:type="spellEnd"/>
+      <w:r>
+        <w:rPr>
+          <w:rFonts w:eastAsia="Times New Roman" w:cs="Times New Roman"/>
+          <w:kern w:val="0"/>
+          <w:lang w:eastAsia="fr-FR"/>
+          <w14:ligatures w14:val="none"/>
+        </w:rPr>
+        <w:t xml:space="preserve"> </w:t>
+      </w:r>
+      <w:r>
+        <w:rPr>
+          <w:rFonts w:eastAsia="Times New Roman" w:cs="Times New Roman"/>
+          <w:kern w:val="0"/>
+          <w:lang w:eastAsia="fr-FR"/>
+          <w14:ligatures w14:val="none"/>
+        </w:rPr>
+        <w:t>Web :</w:t>
+      </w:r>
+      <w:r>
+        <w:rPr>
+          <w:rFonts w:eastAsia="Times New Roman" w:cs="Times New Roman"/>
+          <w:kern w:val="0"/>
+          <w:lang w:eastAsia="fr-FR"/>
+          <w14:ligatures w14:val="none"/>
+        </w:rPr>
+        <w:t xml:space="preserve"> </w:t>
+      </w:r>
+      <w:hyperlink r:id="rId10" w:history="1">
+        <w:r>
+          <w:rPr>
+            <w:rStyle w:val="Lienhypertexte"/>
+            <w:rFonts w:eastAsia="Times New Roman" w:cs="Times New Roman"/>
+            <w:kern w:val="0"/>
+            <w:lang w:eastAsia="fr-FR"/>
+            <w14:ligatures w14:val="none"/>
+          </w:rPr>
+          <w:t>http://localhost:5173</w:t>
+        </w:r>
+      </w:hyperlink>
+    </w:p>
+    <w:p>
+      <w:pPr>
+        <w:numPr>
+          <w:ilvl w:val="1"/>
+          <w:numId w:val="41"/>
+        </w:numPr>
+        <w:spacing w:before="100" w:beforeAutospacing="1" w:after="100" w:afterAutospacing="1" w:line="240" w:lineRule="auto"/>
+        <w:rPr>
+          <w:rFonts w:eastAsia="Times New Roman" w:cs="Times New Roman"/>
+          <w:kern w:val="0"/>
+          <w:lang w:eastAsia="fr-FR"/>
+          <w14:ligatures w14:val="none"/>
+        </w:rPr>
+      </w:pPr>
+      <w:r>
+        <w:rPr>
+          <w:rFonts w:eastAsia="Times New Roman" w:cs="Times New Roman"/>
+          <w:kern w:val="0"/>
+          <w:lang w:eastAsia="fr-FR"/>
+          <w14:ligatures w14:val="none"/>
+        </w:rPr>
+        <w:t xml:space="preserve">Documentation </w:t>
+      </w:r>
+      <w:r>
+        <w:rPr>
+          <w:rFonts w:eastAsia="Times New Roman" w:cs="Times New Roman"/>
+          <w:kern w:val="0"/>
+          <w:lang w:eastAsia="fr-FR"/>
+          <w14:ligatures w14:val="none"/>
+        </w:rPr>
+        <w:t>API :</w:t>
+      </w:r>
+      <w:r>
+        <w:rPr>
+          <w:rFonts w:eastAsia="Times New Roman" w:cs="Times New Roman"/>
+          <w:kern w:val="0"/>
+          <w:lang w:eastAsia="fr-FR"/>
+          <w14:ligatures w14:val="none"/>
+        </w:rPr>
+        <w:t xml:space="preserve"> </w:t>
+      </w:r>
+      <w:hyperlink r:id="rId11" w:history="1">
+        <w:r>
+          <w:rPr>
+            <w:rStyle w:val="Lienhypertexte"/>
+            <w:rFonts w:eastAsia="Times New Roman" w:cs="Times New Roman"/>
+            <w:kern w:val="0"/>
+            <w:lang w:eastAsia="fr-FR"/>
+            <w14:ligatures w14:val="none"/>
+          </w:rPr>
+          <w:t>http://localhost:8080/swagger-ui/indeX.html</w:t>
+        </w:r>
+      </w:hyperlink>
+    </w:p>
+    <w:p>
+      <w:pPr>
+        <w:numPr>
+          <w:ilvl w:val="1"/>
+          <w:numId w:val="41"/>
+        </w:numPr>
+        <w:spacing w:before="100" w:beforeAutospacing="1" w:after="100" w:afterAutospacing="1" w:line="240" w:lineRule="auto"/>
+        <w:rPr>
+          <w:rFonts w:eastAsia="Times New Roman" w:cs="Times New Roman"/>
+          <w:kern w:val="0"/>
+          <w:lang w:eastAsia="fr-FR"/>
+          <w14:ligatures w14:val="none"/>
+        </w:rPr>
+      </w:pPr>
+      <w:r>
+        <w:rPr>
+          <w:rFonts w:eastAsia="Times New Roman" w:cs="Times New Roman"/>
+          <w:kern w:val="0"/>
+          <w:lang w:eastAsia="fr-FR"/>
+          <w14:ligatures w14:val="none"/>
+        </w:rPr>
+        <w:t>API :</w:t>
+      </w:r>
+      <w:r>
+        <w:rPr>
+          <w:rFonts w:eastAsia="Times New Roman" w:cs="Times New Roman"/>
+          <w:kern w:val="0"/>
+          <w:lang w:eastAsia="fr-FR"/>
+          <w14:ligatures w14:val="none"/>
+        </w:rPr>
+        <w:t xml:space="preserve"> </w:t>
+      </w:r>
+      <w:hyperlink r:id="rId12" w:history="1">
+        <w:r>
+          <w:rPr>
+            <w:rStyle w:val="Lienhypertexte"/>
+            <w:rFonts w:eastAsia="Times New Roman" w:cs="Times New Roman"/>
+            <w:kern w:val="0"/>
+            <w:lang w:eastAsia="fr-FR"/>
+            <w14:ligatures w14:val="none"/>
+          </w:rPr>
+          <w:t>http://localhost:8080/api</w:t>
+        </w:r>
+      </w:hyperlink>
+    </w:p>
+    <w:p>
+      <w:pPr>
+        <w:spacing w:before="100" w:beforeAutospacing="1" w:after="100" w:afterAutospacing="1" w:line="240" w:lineRule="auto"/>
+        <w:rPr>
+          <w:rFonts w:ascii="Times New Roman" w:eastAsia="Times New Roman" w:hAnsi="Times New Roman" w:cs="Times New Roman"/>
+          <w:kern w:val="0"/>
+          <w:lang w:eastAsia="fr-FR"/>
+          <w14:ligatures w14:val="none"/>
+        </w:rPr>
+      </w:pPr>
+    </w:p>
+    <w:p>
+      <w:pPr>
+        <w:spacing w:before="100" w:beforeAutospacing="1" w:after="100" w:afterAutospacing="1" w:line="240" w:lineRule="auto"/>
+        <w:rPr>
+          <w:rFonts w:ascii="Times New Roman" w:eastAsia="Times New Roman" w:hAnsi="Times New Roman" w:cs="Times New Roman"/>
+          <w:kern w:val="0"/>
+          <w:lang w:eastAsia="fr-FR"/>
+          <w14:ligatures w14:val="none"/>
+        </w:rPr>
+      </w:pPr>
+    </w:p>
+    <w:p>
+      <w:pPr>
+        <w:rPr>
+          <w:lang w:eastAsia="fr-FR"/>
+        </w:rPr>
+      </w:pPr>
     </w:p>
     <w:p>
       <w:pPr>
@@ -4110,6 +5897,756 @@
 <file path=word/numbering.xml><?xml version="1.0" encoding="utf-8"?>
 <w:numbering xmlns:wpc="http://schemas.microsoft.com/office/word/2010/wordprocessingCanvas" xmlns:cx="http://schemas.microsoft.com/office/drawing/2014/chartex" xmlns:cx1="http://schemas.microsoft.com/office/drawing/2015/9/8/chartex" xmlns:cx2="http://schemas.microsoft.com/office/drawing/2015/10/21/chartex" xmlns:cx3="http://schemas.microsoft.com/office/drawing/2016/5/9/chartex" xmlns:cx4="http://schemas.microsoft.com/office/drawing/2016/5/10/chartex" xmlns:cx5="http://schemas.microsoft.com/office/drawing/2016/5/11/chartex" xmlns:cx6="http://schemas.microsoft.com/office/drawing/2016/5/12/chartex" xmlns:cx7="http://schemas.microsoft.com/office/drawing/2016/5/13/chartex" xmlns:cx8="http://schemas.microsoft.com/office/drawing/2016/5/14/chartex" xmlns:mc="http://schemas.openxmlformats.org/markup-compatibility/2006" xmlns:aink="http://schemas.microsoft.com/office/drawing/2016/ink" xmlns:am3d="http://schemas.microsoft.com/office/drawing/2017/model3d" xmlns:o="urn:schemas-microsoft-com:office:office" xmlns:oel="http://schemas.microsoft.com/office/2019/extlst" xmlns:r="http://schemas.openxmlformats.org/officeDocument/2006/relationships" xmlns:m="http://schemas.openxmlformats.org/officeDocument/2006/math" xmlns:v="urn:schemas-microsoft-com:vml" xmlns:wp14="http://schemas.microsoft.com/office/word/2010/wordprocessingDrawing" xmlns:wp="http://schemas.openxmlformats.org/drawingml/2006/wordprocessingDrawing" xmlns:w10="urn:schemas-microsoft-com:office:word" xmlns:w="http://schemas.openxmlformats.org/wordprocessingml/2006/main" xmlns:w14="http://schemas.microsoft.com/office/word/2010/wordml" xmlns:w15="http://schemas.microsoft.com/office/word/2012/wordml" xmlns:w16cex="http://schemas.microsoft.com/office/word/2018/wordml/cex" xmlns:w16cid="http://schemas.microsoft.com/office/word/2016/wordml/cid" xmlns:w16="http://schemas.microsoft.com/office/word/2018/wordml" xmlns:w16du="http://schemas.microsoft.com/office/word/2023/wordml/word16du" xmlns:w16sdtdh="http://schemas.microsoft.com/office/word/2020/wordml/sdtdatahash" xmlns:w16sdtfl="http://schemas.microsoft.com/office/word/2024/wordml/sdtformatlock" xmlns:w16se="http://schemas.microsoft.com/office/word/2015/wordml/symex" xmlns:wpg="http://schemas.microsoft.com/office/word/2010/wordprocessingGroup" xmlns:wpi="http://schemas.microsoft.com/office/word/2010/wordprocessingInk" xmlns:wne="http://schemas.microsoft.com/office/word/2006/wordml" xmlns:wps="http://schemas.microsoft.com/office/word/2010/wordprocessingShape" mc:Ignorable="w14 w15 w16se w16cid w16 w16cex w16sdtdh w16sdtfl w16du wp14">
   <w:abstractNum w:abstractNumId="0" w15:restartNumberingAfterBreak="0">
+    <w:nsid w:val="09CF0309"/>
+    <w:multiLevelType w:val="hybridMultilevel"/>
+    <w:tmpl w:val="3B54845C"/>
+    <w:lvl w:ilvl="0" w:tplc="040C0005">
+      <w:start w:val="1"/>
+      <w:numFmt w:val="bullet"/>
+      <w:lvlText w:val=""/>
+      <w:lvlJc w:val="left"/>
+      <w:pPr>
+        <w:ind w:left="720" w:hanging="360"/>
+      </w:pPr>
+      <w:rPr>
+        <w:rFonts w:ascii="Wingdings" w:hAnsi="Wingdings" w:hint="default"/>
+      </w:rPr>
+    </w:lvl>
+    <w:lvl w:ilvl="1" w:tplc="040C0003" w:tentative="1">
+      <w:start w:val="1"/>
+      <w:numFmt w:val="bullet"/>
+      <w:lvlText w:val="o"/>
+      <w:lvlJc w:val="left"/>
+      <w:pPr>
+        <w:ind w:left="1440" w:hanging="360"/>
+      </w:pPr>
+      <w:rPr>
+        <w:rFonts w:ascii="Courier New" w:hAnsi="Courier New" w:cs="Courier New" w:hint="default"/>
+      </w:rPr>
+    </w:lvl>
+    <w:lvl w:ilvl="2" w:tplc="040C0005" w:tentative="1">
+      <w:start w:val="1"/>
+      <w:numFmt w:val="bullet"/>
+      <w:lvlText w:val=""/>
+      <w:lvlJc w:val="left"/>
+      <w:pPr>
+        <w:ind w:left="2160" w:hanging="360"/>
+      </w:pPr>
+      <w:rPr>
+        <w:rFonts w:ascii="Wingdings" w:hAnsi="Wingdings" w:hint="default"/>
+      </w:rPr>
+    </w:lvl>
+    <w:lvl w:ilvl="3" w:tplc="040C0001" w:tentative="1">
+      <w:start w:val="1"/>
+      <w:numFmt w:val="bullet"/>
+      <w:lvlText w:val=""/>
+      <w:lvlJc w:val="left"/>
+      <w:pPr>
+        <w:ind w:left="2880" w:hanging="360"/>
+      </w:pPr>
+      <w:rPr>
+        <w:rFonts w:ascii="Symbol" w:hAnsi="Symbol" w:hint="default"/>
+      </w:rPr>
+    </w:lvl>
+    <w:lvl w:ilvl="4" w:tplc="040C0003" w:tentative="1">
+      <w:start w:val="1"/>
+      <w:numFmt w:val="bullet"/>
+      <w:lvlText w:val="o"/>
+      <w:lvlJc w:val="left"/>
+      <w:pPr>
+        <w:ind w:left="3600" w:hanging="360"/>
+      </w:pPr>
+      <w:rPr>
+        <w:rFonts w:ascii="Courier New" w:hAnsi="Courier New" w:cs="Courier New" w:hint="default"/>
+      </w:rPr>
+    </w:lvl>
+    <w:lvl w:ilvl="5" w:tplc="040C0005" w:tentative="1">
+      <w:start w:val="1"/>
+      <w:numFmt w:val="bullet"/>
+      <w:lvlText w:val=""/>
+      <w:lvlJc w:val="left"/>
+      <w:pPr>
+        <w:ind w:left="4320" w:hanging="360"/>
+      </w:pPr>
+      <w:rPr>
+        <w:rFonts w:ascii="Wingdings" w:hAnsi="Wingdings" w:hint="default"/>
+      </w:rPr>
+    </w:lvl>
+    <w:lvl w:ilvl="6" w:tplc="040C0001" w:tentative="1">
+      <w:start w:val="1"/>
+      <w:numFmt w:val="bullet"/>
+      <w:lvlText w:val=""/>
+      <w:lvlJc w:val="left"/>
+      <w:pPr>
+        <w:ind w:left="5040" w:hanging="360"/>
+      </w:pPr>
+      <w:rPr>
+        <w:rFonts w:ascii="Symbol" w:hAnsi="Symbol" w:hint="default"/>
+      </w:rPr>
+    </w:lvl>
+    <w:lvl w:ilvl="7" w:tplc="040C0003" w:tentative="1">
+      <w:start w:val="1"/>
+      <w:numFmt w:val="bullet"/>
+      <w:lvlText w:val="o"/>
+      <w:lvlJc w:val="left"/>
+      <w:pPr>
+        <w:ind w:left="5760" w:hanging="360"/>
+      </w:pPr>
+      <w:rPr>
+        <w:rFonts w:ascii="Courier New" w:hAnsi="Courier New" w:cs="Courier New" w:hint="default"/>
+      </w:rPr>
+    </w:lvl>
+    <w:lvl w:ilvl="8" w:tplc="040C0005" w:tentative="1">
+      <w:start w:val="1"/>
+      <w:numFmt w:val="bullet"/>
+      <w:lvlText w:val=""/>
+      <w:lvlJc w:val="left"/>
+      <w:pPr>
+        <w:ind w:left="6480" w:hanging="360"/>
+      </w:pPr>
+      <w:rPr>
+        <w:rFonts w:ascii="Wingdings" w:hAnsi="Wingdings" w:hint="default"/>
+      </w:rPr>
+    </w:lvl>
+  </w:abstractNum>
+  <w:abstractNum w:abstractNumId="1" w15:restartNumberingAfterBreak="0">
+    <w:nsid w:val="0C263AC3"/>
+    <w:multiLevelType w:val="hybridMultilevel"/>
+    <w:tmpl w:val="7AA21194"/>
+    <w:lvl w:ilvl="0" w:tplc="040C0001">
+      <w:start w:val="1"/>
+      <w:numFmt w:val="bullet"/>
+      <w:lvlText w:val=""/>
+      <w:lvlJc w:val="left"/>
+      <w:pPr>
+        <w:ind w:left="720" w:hanging="360"/>
+      </w:pPr>
+      <w:rPr>
+        <w:rFonts w:ascii="Symbol" w:hAnsi="Symbol" w:hint="default"/>
+      </w:rPr>
+    </w:lvl>
+    <w:lvl w:ilvl="1" w:tplc="040C0003" w:tentative="1">
+      <w:start w:val="1"/>
+      <w:numFmt w:val="bullet"/>
+      <w:lvlText w:val="o"/>
+      <w:lvlJc w:val="left"/>
+      <w:pPr>
+        <w:ind w:left="1440" w:hanging="360"/>
+      </w:pPr>
+      <w:rPr>
+        <w:rFonts w:ascii="Courier New" w:hAnsi="Courier New" w:cs="Courier New" w:hint="default"/>
+      </w:rPr>
+    </w:lvl>
+    <w:lvl w:ilvl="2" w:tplc="040C0005" w:tentative="1">
+      <w:start w:val="1"/>
+      <w:numFmt w:val="bullet"/>
+      <w:lvlText w:val=""/>
+      <w:lvlJc w:val="left"/>
+      <w:pPr>
+        <w:ind w:left="2160" w:hanging="360"/>
+      </w:pPr>
+      <w:rPr>
+        <w:rFonts w:ascii="Wingdings" w:hAnsi="Wingdings" w:hint="default"/>
+      </w:rPr>
+    </w:lvl>
+    <w:lvl w:ilvl="3" w:tplc="040C0001" w:tentative="1">
+      <w:start w:val="1"/>
+      <w:numFmt w:val="bullet"/>
+      <w:lvlText w:val=""/>
+      <w:lvlJc w:val="left"/>
+      <w:pPr>
+        <w:ind w:left="2880" w:hanging="360"/>
+      </w:pPr>
+      <w:rPr>
+        <w:rFonts w:ascii="Symbol" w:hAnsi="Symbol" w:hint="default"/>
+      </w:rPr>
+    </w:lvl>
+    <w:lvl w:ilvl="4" w:tplc="040C0003" w:tentative="1">
+      <w:start w:val="1"/>
+      <w:numFmt w:val="bullet"/>
+      <w:lvlText w:val="o"/>
+      <w:lvlJc w:val="left"/>
+      <w:pPr>
+        <w:ind w:left="3600" w:hanging="360"/>
+      </w:pPr>
+      <w:rPr>
+        <w:rFonts w:ascii="Courier New" w:hAnsi="Courier New" w:cs="Courier New" w:hint="default"/>
+      </w:rPr>
+    </w:lvl>
+    <w:lvl w:ilvl="5" w:tplc="040C0005" w:tentative="1">
+      <w:start w:val="1"/>
+      <w:numFmt w:val="bullet"/>
+      <w:lvlText w:val=""/>
+      <w:lvlJc w:val="left"/>
+      <w:pPr>
+        <w:ind w:left="4320" w:hanging="360"/>
+      </w:pPr>
+      <w:rPr>
+        <w:rFonts w:ascii="Wingdings" w:hAnsi="Wingdings" w:hint="default"/>
+      </w:rPr>
+    </w:lvl>
+    <w:lvl w:ilvl="6" w:tplc="040C0001" w:tentative="1">
+      <w:start w:val="1"/>
+      <w:numFmt w:val="bullet"/>
+      <w:lvlText w:val=""/>
+      <w:lvlJc w:val="left"/>
+      <w:pPr>
+        <w:ind w:left="5040" w:hanging="360"/>
+      </w:pPr>
+      <w:rPr>
+        <w:rFonts w:ascii="Symbol" w:hAnsi="Symbol" w:hint="default"/>
+      </w:rPr>
+    </w:lvl>
+    <w:lvl w:ilvl="7" w:tplc="040C0003" w:tentative="1">
+      <w:start w:val="1"/>
+      <w:numFmt w:val="bullet"/>
+      <w:lvlText w:val="o"/>
+      <w:lvlJc w:val="left"/>
+      <w:pPr>
+        <w:ind w:left="5760" w:hanging="360"/>
+      </w:pPr>
+      <w:rPr>
+        <w:rFonts w:ascii="Courier New" w:hAnsi="Courier New" w:cs="Courier New" w:hint="default"/>
+      </w:rPr>
+    </w:lvl>
+    <w:lvl w:ilvl="8" w:tplc="040C0005" w:tentative="1">
+      <w:start w:val="1"/>
+      <w:numFmt w:val="bullet"/>
+      <w:lvlText w:val=""/>
+      <w:lvlJc w:val="left"/>
+      <w:pPr>
+        <w:ind w:left="6480" w:hanging="360"/>
+      </w:pPr>
+      <w:rPr>
+        <w:rFonts w:ascii="Wingdings" w:hAnsi="Wingdings" w:hint="default"/>
+      </w:rPr>
+    </w:lvl>
+  </w:abstractNum>
+  <w:abstractNum w:abstractNumId="2" w15:restartNumberingAfterBreak="0">
+    <w:nsid w:val="0D3E3272"/>
+    <w:multiLevelType w:val="hybridMultilevel"/>
+    <w:tmpl w:val="BE901BB8"/>
+    <w:lvl w:ilvl="0" w:tplc="040C000B">
+      <w:start w:val="1"/>
+      <w:numFmt w:val="bullet"/>
+      <w:lvlText w:val=""/>
+      <w:lvlJc w:val="left"/>
+      <w:pPr>
+        <w:ind w:left="1068" w:hanging="360"/>
+      </w:pPr>
+      <w:rPr>
+        <w:rFonts w:ascii="Wingdings" w:hAnsi="Wingdings" w:hint="default"/>
+      </w:rPr>
+    </w:lvl>
+    <w:lvl w:ilvl="1" w:tplc="FFFFFFFF" w:tentative="1">
+      <w:start w:val="1"/>
+      <w:numFmt w:val="bullet"/>
+      <w:lvlText w:val="o"/>
+      <w:lvlJc w:val="left"/>
+      <w:pPr>
+        <w:ind w:left="1788" w:hanging="360"/>
+      </w:pPr>
+      <w:rPr>
+        <w:rFonts w:ascii="Courier New" w:hAnsi="Courier New" w:cs="Courier New" w:hint="default"/>
+      </w:rPr>
+    </w:lvl>
+    <w:lvl w:ilvl="2" w:tplc="FFFFFFFF" w:tentative="1">
+      <w:start w:val="1"/>
+      <w:numFmt w:val="bullet"/>
+      <w:lvlText w:val=""/>
+      <w:lvlJc w:val="left"/>
+      <w:pPr>
+        <w:ind w:left="2508" w:hanging="360"/>
+      </w:pPr>
+      <w:rPr>
+        <w:rFonts w:ascii="Wingdings" w:hAnsi="Wingdings" w:hint="default"/>
+      </w:rPr>
+    </w:lvl>
+    <w:lvl w:ilvl="3" w:tplc="FFFFFFFF" w:tentative="1">
+      <w:start w:val="1"/>
+      <w:numFmt w:val="bullet"/>
+      <w:lvlText w:val=""/>
+      <w:lvlJc w:val="left"/>
+      <w:pPr>
+        <w:ind w:left="3228" w:hanging="360"/>
+      </w:pPr>
+      <w:rPr>
+        <w:rFonts w:ascii="Symbol" w:hAnsi="Symbol" w:hint="default"/>
+      </w:rPr>
+    </w:lvl>
+    <w:lvl w:ilvl="4" w:tplc="FFFFFFFF" w:tentative="1">
+      <w:start w:val="1"/>
+      <w:numFmt w:val="bullet"/>
+      <w:lvlText w:val="o"/>
+      <w:lvlJc w:val="left"/>
+      <w:pPr>
+        <w:ind w:left="3948" w:hanging="360"/>
+      </w:pPr>
+      <w:rPr>
+        <w:rFonts w:ascii="Courier New" w:hAnsi="Courier New" w:cs="Courier New" w:hint="default"/>
+      </w:rPr>
+    </w:lvl>
+    <w:lvl w:ilvl="5" w:tplc="FFFFFFFF" w:tentative="1">
+      <w:start w:val="1"/>
+      <w:numFmt w:val="bullet"/>
+      <w:lvlText w:val=""/>
+      <w:lvlJc w:val="left"/>
+      <w:pPr>
+        <w:ind w:left="4668" w:hanging="360"/>
+      </w:pPr>
+      <w:rPr>
+        <w:rFonts w:ascii="Wingdings" w:hAnsi="Wingdings" w:hint="default"/>
+      </w:rPr>
+    </w:lvl>
+    <w:lvl w:ilvl="6" w:tplc="FFFFFFFF" w:tentative="1">
+      <w:start w:val="1"/>
+      <w:numFmt w:val="bullet"/>
+      <w:lvlText w:val=""/>
+      <w:lvlJc w:val="left"/>
+      <w:pPr>
+        <w:ind w:left="5388" w:hanging="360"/>
+      </w:pPr>
+      <w:rPr>
+        <w:rFonts w:ascii="Symbol" w:hAnsi="Symbol" w:hint="default"/>
+      </w:rPr>
+    </w:lvl>
+    <w:lvl w:ilvl="7" w:tplc="FFFFFFFF" w:tentative="1">
+      <w:start w:val="1"/>
+      <w:numFmt w:val="bullet"/>
+      <w:lvlText w:val="o"/>
+      <w:lvlJc w:val="left"/>
+      <w:pPr>
+        <w:ind w:left="6108" w:hanging="360"/>
+      </w:pPr>
+      <w:rPr>
+        <w:rFonts w:ascii="Courier New" w:hAnsi="Courier New" w:cs="Courier New" w:hint="default"/>
+      </w:rPr>
+    </w:lvl>
+    <w:lvl w:ilvl="8" w:tplc="FFFFFFFF" w:tentative="1">
+      <w:start w:val="1"/>
+      <w:numFmt w:val="bullet"/>
+      <w:lvlText w:val=""/>
+      <w:lvlJc w:val="left"/>
+      <w:pPr>
+        <w:ind w:left="6828" w:hanging="360"/>
+      </w:pPr>
+      <w:rPr>
+        <w:rFonts w:ascii="Wingdings" w:hAnsi="Wingdings" w:hint="default"/>
+      </w:rPr>
+    </w:lvl>
+  </w:abstractNum>
+  <w:abstractNum w:abstractNumId="3" w15:restartNumberingAfterBreak="0">
+    <w:nsid w:val="11C13C88"/>
+    <w:multiLevelType w:val="multilevel"/>
+    <w:tmpl w:val="ECC4D4D6"/>
+    <w:lvl w:ilvl="0">
+      <w:start w:val="1"/>
+      <w:numFmt w:val="bullet"/>
+      <w:lvlText w:val=""/>
+      <w:lvlJc w:val="left"/>
+      <w:pPr>
+        <w:tabs>
+          <w:tab w:val="num" w:pos="720"/>
+        </w:tabs>
+        <w:ind w:left="720" w:hanging="360"/>
+      </w:pPr>
+      <w:rPr>
+        <w:rFonts w:ascii="Symbol" w:hAnsi="Symbol" w:hint="default"/>
+        <w:sz w:val="20"/>
+      </w:rPr>
+    </w:lvl>
+    <w:lvl w:ilvl="1" w:tentative="1">
+      <w:start w:val="1"/>
+      <w:numFmt w:val="bullet"/>
+      <w:lvlText w:val="o"/>
+      <w:lvlJc w:val="left"/>
+      <w:pPr>
+        <w:tabs>
+          <w:tab w:val="num" w:pos="1440"/>
+        </w:tabs>
+        <w:ind w:left="1440" w:hanging="360"/>
+      </w:pPr>
+      <w:rPr>
+        <w:rFonts w:ascii="Courier New" w:hAnsi="Courier New" w:hint="default"/>
+        <w:sz w:val="20"/>
+      </w:rPr>
+    </w:lvl>
+    <w:lvl w:ilvl="2" w:tentative="1">
+      <w:start w:val="1"/>
+      <w:numFmt w:val="bullet"/>
+      <w:lvlText w:val=""/>
+      <w:lvlJc w:val="left"/>
+      <w:pPr>
+        <w:tabs>
+          <w:tab w:val="num" w:pos="2160"/>
+        </w:tabs>
+        <w:ind w:left="2160" w:hanging="360"/>
+      </w:pPr>
+      <w:rPr>
+        <w:rFonts w:ascii="Wingdings" w:hAnsi="Wingdings" w:hint="default"/>
+        <w:sz w:val="20"/>
+      </w:rPr>
+    </w:lvl>
+    <w:lvl w:ilvl="3" w:tentative="1">
+      <w:start w:val="1"/>
+      <w:numFmt w:val="bullet"/>
+      <w:lvlText w:val=""/>
+      <w:lvlJc w:val="left"/>
+      <w:pPr>
+        <w:tabs>
+          <w:tab w:val="num" w:pos="2880"/>
+        </w:tabs>
+        <w:ind w:left="2880" w:hanging="360"/>
+      </w:pPr>
+      <w:rPr>
+        <w:rFonts w:ascii="Wingdings" w:hAnsi="Wingdings" w:hint="default"/>
+        <w:sz w:val="20"/>
+      </w:rPr>
+    </w:lvl>
+    <w:lvl w:ilvl="4" w:tentative="1">
+      <w:start w:val="1"/>
+      <w:numFmt w:val="bullet"/>
+      <w:lvlText w:val=""/>
+      <w:lvlJc w:val="left"/>
+      <w:pPr>
+        <w:tabs>
+          <w:tab w:val="num" w:pos="3600"/>
+        </w:tabs>
+        <w:ind w:left="3600" w:hanging="360"/>
+      </w:pPr>
+      <w:rPr>
+        <w:rFonts w:ascii="Wingdings" w:hAnsi="Wingdings" w:hint="default"/>
+        <w:sz w:val="20"/>
+      </w:rPr>
+    </w:lvl>
+    <w:lvl w:ilvl="5" w:tentative="1">
+      <w:start w:val="1"/>
+      <w:numFmt w:val="bullet"/>
+      <w:lvlText w:val=""/>
+      <w:lvlJc w:val="left"/>
+      <w:pPr>
+        <w:tabs>
+          <w:tab w:val="num" w:pos="4320"/>
+        </w:tabs>
+        <w:ind w:left="4320" w:hanging="360"/>
+      </w:pPr>
+      <w:rPr>
+        <w:rFonts w:ascii="Wingdings" w:hAnsi="Wingdings" w:hint="default"/>
+        <w:sz w:val="20"/>
+      </w:rPr>
+    </w:lvl>
+    <w:lvl w:ilvl="6" w:tentative="1">
+      <w:start w:val="1"/>
+      <w:numFmt w:val="bullet"/>
+      <w:lvlText w:val=""/>
+      <w:lvlJc w:val="left"/>
+      <w:pPr>
+        <w:tabs>
+          <w:tab w:val="num" w:pos="5040"/>
+        </w:tabs>
+        <w:ind w:left="5040" w:hanging="360"/>
+      </w:pPr>
+      <w:rPr>
+        <w:rFonts w:ascii="Wingdings" w:hAnsi="Wingdings" w:hint="default"/>
+        <w:sz w:val="20"/>
+      </w:rPr>
+    </w:lvl>
+    <w:lvl w:ilvl="7" w:tentative="1">
+      <w:start w:val="1"/>
+      <w:numFmt w:val="bullet"/>
+      <w:lvlText w:val=""/>
+      <w:lvlJc w:val="left"/>
+      <w:pPr>
+        <w:tabs>
+          <w:tab w:val="num" w:pos="5760"/>
+        </w:tabs>
+        <w:ind w:left="5760" w:hanging="360"/>
+      </w:pPr>
+      <w:rPr>
+        <w:rFonts w:ascii="Wingdings" w:hAnsi="Wingdings" w:hint="default"/>
+        <w:sz w:val="20"/>
+      </w:rPr>
+    </w:lvl>
+    <w:lvl w:ilvl="8" w:tentative="1">
+      <w:start w:val="1"/>
+      <w:numFmt w:val="bullet"/>
+      <w:lvlText w:val=""/>
+      <w:lvlJc w:val="left"/>
+      <w:pPr>
+        <w:tabs>
+          <w:tab w:val="num" w:pos="6480"/>
+        </w:tabs>
+        <w:ind w:left="6480" w:hanging="360"/>
+      </w:pPr>
+      <w:rPr>
+        <w:rFonts w:ascii="Wingdings" w:hAnsi="Wingdings" w:hint="default"/>
+        <w:sz w:val="20"/>
+      </w:rPr>
+    </w:lvl>
+  </w:abstractNum>
+  <w:abstractNum w:abstractNumId="4" w15:restartNumberingAfterBreak="0">
+    <w:nsid w:val="1318278F"/>
+    <w:multiLevelType w:val="hybridMultilevel"/>
+    <w:tmpl w:val="B1FED83C"/>
+    <w:lvl w:ilvl="0" w:tplc="040C0005">
+      <w:start w:val="1"/>
+      <w:numFmt w:val="bullet"/>
+      <w:lvlText w:val=""/>
+      <w:lvlJc w:val="left"/>
+      <w:pPr>
+        <w:ind w:left="720" w:hanging="360"/>
+      </w:pPr>
+      <w:rPr>
+        <w:rFonts w:ascii="Wingdings" w:hAnsi="Wingdings" w:hint="default"/>
+      </w:rPr>
+    </w:lvl>
+    <w:lvl w:ilvl="1" w:tplc="040C0003" w:tentative="1">
+      <w:start w:val="1"/>
+      <w:numFmt w:val="bullet"/>
+      <w:lvlText w:val="o"/>
+      <w:lvlJc w:val="left"/>
+      <w:pPr>
+        <w:ind w:left="1440" w:hanging="360"/>
+      </w:pPr>
+      <w:rPr>
+        <w:rFonts w:ascii="Courier New" w:hAnsi="Courier New" w:cs="Courier New" w:hint="default"/>
+      </w:rPr>
+    </w:lvl>
+    <w:lvl w:ilvl="2" w:tplc="040C0005" w:tentative="1">
+      <w:start w:val="1"/>
+      <w:numFmt w:val="bullet"/>
+      <w:lvlText w:val=""/>
+      <w:lvlJc w:val="left"/>
+      <w:pPr>
+        <w:ind w:left="2160" w:hanging="360"/>
+      </w:pPr>
+      <w:rPr>
+        <w:rFonts w:ascii="Wingdings" w:hAnsi="Wingdings" w:hint="default"/>
+      </w:rPr>
+    </w:lvl>
+    <w:lvl w:ilvl="3" w:tplc="040C0001" w:tentative="1">
+      <w:start w:val="1"/>
+      <w:numFmt w:val="bullet"/>
+      <w:lvlText w:val=""/>
+      <w:lvlJc w:val="left"/>
+      <w:pPr>
+        <w:ind w:left="2880" w:hanging="360"/>
+      </w:pPr>
+      <w:rPr>
+        <w:rFonts w:ascii="Symbol" w:hAnsi="Symbol" w:hint="default"/>
+      </w:rPr>
+    </w:lvl>
+    <w:lvl w:ilvl="4" w:tplc="040C0003" w:tentative="1">
+      <w:start w:val="1"/>
+      <w:numFmt w:val="bullet"/>
+      <w:lvlText w:val="o"/>
+      <w:lvlJc w:val="left"/>
+      <w:pPr>
+        <w:ind w:left="3600" w:hanging="360"/>
+      </w:pPr>
+      <w:rPr>
+        <w:rFonts w:ascii="Courier New" w:hAnsi="Courier New" w:cs="Courier New" w:hint="default"/>
+      </w:rPr>
+    </w:lvl>
+    <w:lvl w:ilvl="5" w:tplc="040C0005" w:tentative="1">
+      <w:start w:val="1"/>
+      <w:numFmt w:val="bullet"/>
+      <w:lvlText w:val=""/>
+      <w:lvlJc w:val="left"/>
+      <w:pPr>
+        <w:ind w:left="4320" w:hanging="360"/>
+      </w:pPr>
+      <w:rPr>
+        <w:rFonts w:ascii="Wingdings" w:hAnsi="Wingdings" w:hint="default"/>
+      </w:rPr>
+    </w:lvl>
+    <w:lvl w:ilvl="6" w:tplc="040C0001" w:tentative="1">
+      <w:start w:val="1"/>
+      <w:numFmt w:val="bullet"/>
+      <w:lvlText w:val=""/>
+      <w:lvlJc w:val="left"/>
+      <w:pPr>
+        <w:ind w:left="5040" w:hanging="360"/>
+      </w:pPr>
+      <w:rPr>
+        <w:rFonts w:ascii="Symbol" w:hAnsi="Symbol" w:hint="default"/>
+      </w:rPr>
+    </w:lvl>
+    <w:lvl w:ilvl="7" w:tplc="040C0003" w:tentative="1">
+      <w:start w:val="1"/>
+      <w:numFmt w:val="bullet"/>
+      <w:lvlText w:val="o"/>
+      <w:lvlJc w:val="left"/>
+      <w:pPr>
+        <w:ind w:left="5760" w:hanging="360"/>
+      </w:pPr>
+      <w:rPr>
+        <w:rFonts w:ascii="Courier New" w:hAnsi="Courier New" w:cs="Courier New" w:hint="default"/>
+      </w:rPr>
+    </w:lvl>
+    <w:lvl w:ilvl="8" w:tplc="040C0005" w:tentative="1">
+      <w:start w:val="1"/>
+      <w:numFmt w:val="bullet"/>
+      <w:lvlText w:val=""/>
+      <w:lvlJc w:val="left"/>
+      <w:pPr>
+        <w:ind w:left="6480" w:hanging="360"/>
+      </w:pPr>
+      <w:rPr>
+        <w:rFonts w:ascii="Wingdings" w:hAnsi="Wingdings" w:hint="default"/>
+      </w:rPr>
+    </w:lvl>
+  </w:abstractNum>
+  <w:abstractNum w:abstractNumId="5" w15:restartNumberingAfterBreak="0">
+    <w:nsid w:val="14FE1042"/>
+    <w:multiLevelType w:val="multilevel"/>
+    <w:tmpl w:val="A8288138"/>
+    <w:lvl w:ilvl="0">
+      <w:start w:val="1"/>
+      <w:numFmt w:val="bullet"/>
+      <w:lvlText w:val=""/>
+      <w:lvlJc w:val="left"/>
+      <w:pPr>
+        <w:tabs>
+          <w:tab w:val="num" w:pos="720"/>
+        </w:tabs>
+        <w:ind w:left="720" w:hanging="360"/>
+      </w:pPr>
+      <w:rPr>
+        <w:rFonts w:ascii="Symbol" w:hAnsi="Symbol" w:hint="default"/>
+        <w:sz w:val="20"/>
+      </w:rPr>
+    </w:lvl>
+    <w:lvl w:ilvl="1" w:tentative="1">
+      <w:start w:val="1"/>
+      <w:numFmt w:val="bullet"/>
+      <w:lvlText w:val="o"/>
+      <w:lvlJc w:val="left"/>
+      <w:pPr>
+        <w:tabs>
+          <w:tab w:val="num" w:pos="1440"/>
+        </w:tabs>
+        <w:ind w:left="1440" w:hanging="360"/>
+      </w:pPr>
+      <w:rPr>
+        <w:rFonts w:ascii="Courier New" w:hAnsi="Courier New" w:hint="default"/>
+        <w:sz w:val="20"/>
+      </w:rPr>
+    </w:lvl>
+    <w:lvl w:ilvl="2" w:tentative="1">
+      <w:start w:val="1"/>
+      <w:numFmt w:val="bullet"/>
+      <w:lvlText w:val=""/>
+      <w:lvlJc w:val="left"/>
+      <w:pPr>
+        <w:tabs>
+          <w:tab w:val="num" w:pos="2160"/>
+        </w:tabs>
+        <w:ind w:left="2160" w:hanging="360"/>
+      </w:pPr>
+      <w:rPr>
+        <w:rFonts w:ascii="Wingdings" w:hAnsi="Wingdings" w:hint="default"/>
+        <w:sz w:val="20"/>
+      </w:rPr>
+    </w:lvl>
+    <w:lvl w:ilvl="3" w:tentative="1">
+      <w:start w:val="1"/>
+      <w:numFmt w:val="bullet"/>
+      <w:lvlText w:val=""/>
+      <w:lvlJc w:val="left"/>
+      <w:pPr>
+        <w:tabs>
+          <w:tab w:val="num" w:pos="2880"/>
+        </w:tabs>
+        <w:ind w:left="2880" w:hanging="360"/>
+      </w:pPr>
+      <w:rPr>
+        <w:rFonts w:ascii="Wingdings" w:hAnsi="Wingdings" w:hint="default"/>
+        <w:sz w:val="20"/>
+      </w:rPr>
+    </w:lvl>
+    <w:lvl w:ilvl="4" w:tentative="1">
+      <w:start w:val="1"/>
+      <w:numFmt w:val="bullet"/>
+      <w:lvlText w:val=""/>
+      <w:lvlJc w:val="left"/>
+      <w:pPr>
+        <w:tabs>
+          <w:tab w:val="num" w:pos="3600"/>
+        </w:tabs>
+        <w:ind w:left="3600" w:hanging="360"/>
+      </w:pPr>
+      <w:rPr>
+        <w:rFonts w:ascii="Wingdings" w:hAnsi="Wingdings" w:hint="default"/>
+        <w:sz w:val="20"/>
+      </w:rPr>
+    </w:lvl>
+    <w:lvl w:ilvl="5" w:tentative="1">
+      <w:start w:val="1"/>
+      <w:numFmt w:val="bullet"/>
+      <w:lvlText w:val=""/>
+      <w:lvlJc w:val="left"/>
+      <w:pPr>
+        <w:tabs>
+          <w:tab w:val="num" w:pos="4320"/>
+        </w:tabs>
+        <w:ind w:left="4320" w:hanging="360"/>
+      </w:pPr>
+      <w:rPr>
+        <w:rFonts w:ascii="Wingdings" w:hAnsi="Wingdings" w:hint="default"/>
+        <w:sz w:val="20"/>
+      </w:rPr>
+    </w:lvl>
+    <w:lvl w:ilvl="6" w:tentative="1">
+      <w:start w:val="1"/>
+      <w:numFmt w:val="bullet"/>
+      <w:lvlText w:val=""/>
+      <w:lvlJc w:val="left"/>
+      <w:pPr>
+        <w:tabs>
+          <w:tab w:val="num" w:pos="5040"/>
+        </w:tabs>
+        <w:ind w:left="5040" w:hanging="360"/>
+      </w:pPr>
+      <w:rPr>
+        <w:rFonts w:ascii="Wingdings" w:hAnsi="Wingdings" w:hint="default"/>
+        <w:sz w:val="20"/>
+      </w:rPr>
+    </w:lvl>
+    <w:lvl w:ilvl="7" w:tentative="1">
+      <w:start w:val="1"/>
+      <w:numFmt w:val="bullet"/>
+      <w:lvlText w:val=""/>
+      <w:lvlJc w:val="left"/>
+      <w:pPr>
+        <w:tabs>
+          <w:tab w:val="num" w:pos="5760"/>
+        </w:tabs>
+        <w:ind w:left="5760" w:hanging="360"/>
+      </w:pPr>
+      <w:rPr>
+        <w:rFonts w:ascii="Wingdings" w:hAnsi="Wingdings" w:hint="default"/>
+        <w:sz w:val="20"/>
+      </w:rPr>
+    </w:lvl>
+    <w:lvl w:ilvl="8" w:tentative="1">
+      <w:start w:val="1"/>
+      <w:numFmt w:val="bullet"/>
+      <w:lvlText w:val=""/>
+      <w:lvlJc w:val="left"/>
+      <w:pPr>
+        <w:tabs>
+          <w:tab w:val="num" w:pos="6480"/>
+        </w:tabs>
+        <w:ind w:left="6480" w:hanging="360"/>
+      </w:pPr>
+      <w:rPr>
+        <w:rFonts w:ascii="Wingdings" w:hAnsi="Wingdings" w:hint="default"/>
+        <w:sz w:val="20"/>
+      </w:rPr>
+    </w:lvl>
+  </w:abstractNum>
+  <w:abstractNum w:abstractNumId="6" w15:restartNumberingAfterBreak="0">
     <w:nsid w:val="165E3FB3"/>
     <w:multiLevelType w:val="multilevel"/>
     <w:tmpl w:val="04BCF650"/>
@@ -4258,7 +6795,7 @@
       </w:rPr>
     </w:lvl>
   </w:abstractNum>
-  <w:abstractNum w:abstractNumId="1" w15:restartNumberingAfterBreak="0">
+  <w:abstractNum w:abstractNumId="7" w15:restartNumberingAfterBreak="0">
     <w:nsid w:val="1A0C76F5"/>
     <w:multiLevelType w:val="multilevel"/>
     <w:tmpl w:val="D664787A"/>
@@ -4407,7 +6944,7 @@
       </w:rPr>
     </w:lvl>
   </w:abstractNum>
-  <w:abstractNum w:abstractNumId="2" w15:restartNumberingAfterBreak="0">
+  <w:abstractNum w:abstractNumId="8" w15:restartNumberingAfterBreak="0">
     <w:nsid w:val="1EA83949"/>
     <w:multiLevelType w:val="multilevel"/>
     <w:tmpl w:val="6180C17C"/>
@@ -4556,7 +7093,7 @@
       </w:rPr>
     </w:lvl>
   </w:abstractNum>
-  <w:abstractNum w:abstractNumId="3" w15:restartNumberingAfterBreak="0">
+  <w:abstractNum w:abstractNumId="9" w15:restartNumberingAfterBreak="0">
     <w:nsid w:val="20DE1D19"/>
     <w:multiLevelType w:val="multilevel"/>
     <w:tmpl w:val="DF707B0E"/>
@@ -4705,7 +7242,7 @@
       </w:rPr>
     </w:lvl>
   </w:abstractNum>
-  <w:abstractNum w:abstractNumId="4" w15:restartNumberingAfterBreak="0">
+  <w:abstractNum w:abstractNumId="10" w15:restartNumberingAfterBreak="0">
     <w:nsid w:val="219A4800"/>
     <w:multiLevelType w:val="hybridMultilevel"/>
     <w:tmpl w:val="B204B9F4"/>
@@ -4818,7 +7355,7 @@
       </w:rPr>
     </w:lvl>
   </w:abstractNum>
-  <w:abstractNum w:abstractNumId="5" w15:restartNumberingAfterBreak="0">
+  <w:abstractNum w:abstractNumId="11" w15:restartNumberingAfterBreak="0">
     <w:nsid w:val="2BFB73D0"/>
     <w:multiLevelType w:val="multilevel"/>
     <w:tmpl w:val="6BFC31FA"/>
@@ -4967,7 +7504,7 @@
       </w:rPr>
     </w:lvl>
   </w:abstractNum>
-  <w:abstractNum w:abstractNumId="6" w15:restartNumberingAfterBreak="0">
+  <w:abstractNum w:abstractNumId="12" w15:restartNumberingAfterBreak="0">
     <w:nsid w:val="2F3003B6"/>
     <w:multiLevelType w:val="multilevel"/>
     <w:tmpl w:val="09CAF13E"/>
@@ -5116,7 +7653,7 @@
       </w:rPr>
     </w:lvl>
   </w:abstractNum>
-  <w:abstractNum w:abstractNumId="7" w15:restartNumberingAfterBreak="0">
+  <w:abstractNum w:abstractNumId="13" w15:restartNumberingAfterBreak="0">
     <w:nsid w:val="332E29E3"/>
     <w:multiLevelType w:val="hybridMultilevel"/>
     <w:tmpl w:val="4970D194"/>
@@ -5229,7 +7766,120 @@
       </w:rPr>
     </w:lvl>
   </w:abstractNum>
-  <w:abstractNum w:abstractNumId="8" w15:restartNumberingAfterBreak="0">
+  <w:abstractNum w:abstractNumId="14" w15:restartNumberingAfterBreak="0">
+    <w:nsid w:val="343C181D"/>
+    <w:multiLevelType w:val="hybridMultilevel"/>
+    <w:tmpl w:val="84F06542"/>
+    <w:lvl w:ilvl="0" w:tplc="040C0005">
+      <w:start w:val="1"/>
+      <w:numFmt w:val="bullet"/>
+      <w:lvlText w:val=""/>
+      <w:lvlJc w:val="left"/>
+      <w:pPr>
+        <w:ind w:left="720" w:hanging="360"/>
+      </w:pPr>
+      <w:rPr>
+        <w:rFonts w:ascii="Wingdings" w:hAnsi="Wingdings" w:hint="default"/>
+      </w:rPr>
+    </w:lvl>
+    <w:lvl w:ilvl="1" w:tplc="040C0003" w:tentative="1">
+      <w:start w:val="1"/>
+      <w:numFmt w:val="bullet"/>
+      <w:lvlText w:val="o"/>
+      <w:lvlJc w:val="left"/>
+      <w:pPr>
+        <w:ind w:left="1440" w:hanging="360"/>
+      </w:pPr>
+      <w:rPr>
+        <w:rFonts w:ascii="Courier New" w:hAnsi="Courier New" w:cs="Courier New" w:hint="default"/>
+      </w:rPr>
+    </w:lvl>
+    <w:lvl w:ilvl="2" w:tplc="040C0005" w:tentative="1">
+      <w:start w:val="1"/>
+      <w:numFmt w:val="bullet"/>
+      <w:lvlText w:val=""/>
+      <w:lvlJc w:val="left"/>
+      <w:pPr>
+        <w:ind w:left="2160" w:hanging="360"/>
+      </w:pPr>
+      <w:rPr>
+        <w:rFonts w:ascii="Wingdings" w:hAnsi="Wingdings" w:hint="default"/>
+      </w:rPr>
+    </w:lvl>
+    <w:lvl w:ilvl="3" w:tplc="040C0001" w:tentative="1">
+      <w:start w:val="1"/>
+      <w:numFmt w:val="bullet"/>
+      <w:lvlText w:val=""/>
+      <w:lvlJc w:val="left"/>
+      <w:pPr>
+        <w:ind w:left="2880" w:hanging="360"/>
+      </w:pPr>
+      <w:rPr>
+        <w:rFonts w:ascii="Symbol" w:hAnsi="Symbol" w:hint="default"/>
+      </w:rPr>
+    </w:lvl>
+    <w:lvl w:ilvl="4" w:tplc="040C0003" w:tentative="1">
+      <w:start w:val="1"/>
+      <w:numFmt w:val="bullet"/>
+      <w:lvlText w:val="o"/>
+      <w:lvlJc w:val="left"/>
+      <w:pPr>
+        <w:ind w:left="3600" w:hanging="360"/>
+      </w:pPr>
+      <w:rPr>
+        <w:rFonts w:ascii="Courier New" w:hAnsi="Courier New" w:cs="Courier New" w:hint="default"/>
+      </w:rPr>
+    </w:lvl>
+    <w:lvl w:ilvl="5" w:tplc="040C0005" w:tentative="1">
+      <w:start w:val="1"/>
+      <w:numFmt w:val="bullet"/>
+      <w:lvlText w:val=""/>
+      <w:lvlJc w:val="left"/>
+      <w:pPr>
+        <w:ind w:left="4320" w:hanging="360"/>
+      </w:pPr>
+      <w:rPr>
+        <w:rFonts w:ascii="Wingdings" w:hAnsi="Wingdings" w:hint="default"/>
+      </w:rPr>
+    </w:lvl>
+    <w:lvl w:ilvl="6" w:tplc="040C0001" w:tentative="1">
+      <w:start w:val="1"/>
+      <w:numFmt w:val="bullet"/>
+      <w:lvlText w:val=""/>
+      <w:lvlJc w:val="left"/>
+      <w:pPr>
+        <w:ind w:left="5040" w:hanging="360"/>
+      </w:pPr>
+      <w:rPr>
+        <w:rFonts w:ascii="Symbol" w:hAnsi="Symbol" w:hint="default"/>
+      </w:rPr>
+    </w:lvl>
+    <w:lvl w:ilvl="7" w:tplc="040C0003" w:tentative="1">
+      <w:start w:val="1"/>
+      <w:numFmt w:val="bullet"/>
+      <w:lvlText w:val="o"/>
+      <w:lvlJc w:val="left"/>
+      <w:pPr>
+        <w:ind w:left="5760" w:hanging="360"/>
+      </w:pPr>
+      <w:rPr>
+        <w:rFonts w:ascii="Courier New" w:hAnsi="Courier New" w:cs="Courier New" w:hint="default"/>
+      </w:rPr>
+    </w:lvl>
+    <w:lvl w:ilvl="8" w:tplc="040C0005" w:tentative="1">
+      <w:start w:val="1"/>
+      <w:numFmt w:val="bullet"/>
+      <w:lvlText w:val=""/>
+      <w:lvlJc w:val="left"/>
+      <w:pPr>
+        <w:ind w:left="6480" w:hanging="360"/>
+      </w:pPr>
+      <w:rPr>
+        <w:rFonts w:ascii="Wingdings" w:hAnsi="Wingdings" w:hint="default"/>
+      </w:rPr>
+    </w:lvl>
+  </w:abstractNum>
+  <w:abstractNum w:abstractNumId="15" w15:restartNumberingAfterBreak="0">
     <w:nsid w:val="34490E7E"/>
     <w:multiLevelType w:val="hybridMultilevel"/>
     <w:tmpl w:val="323A3F46"/>
@@ -5342,7 +7992,120 @@
       </w:rPr>
     </w:lvl>
   </w:abstractNum>
-  <w:abstractNum w:abstractNumId="9" w15:restartNumberingAfterBreak="0">
+  <w:abstractNum w:abstractNumId="16" w15:restartNumberingAfterBreak="0">
+    <w:nsid w:val="3A2859EF"/>
+    <w:multiLevelType w:val="hybridMultilevel"/>
+    <w:tmpl w:val="D5FA5F10"/>
+    <w:lvl w:ilvl="0" w:tplc="040C0005">
+      <w:start w:val="1"/>
+      <w:numFmt w:val="bullet"/>
+      <w:lvlText w:val=""/>
+      <w:lvlJc w:val="left"/>
+      <w:pPr>
+        <w:ind w:left="720" w:hanging="360"/>
+      </w:pPr>
+      <w:rPr>
+        <w:rFonts w:ascii="Wingdings" w:hAnsi="Wingdings" w:hint="default"/>
+      </w:rPr>
+    </w:lvl>
+    <w:lvl w:ilvl="1" w:tplc="040C0003" w:tentative="1">
+      <w:start w:val="1"/>
+      <w:numFmt w:val="bullet"/>
+      <w:lvlText w:val="o"/>
+      <w:lvlJc w:val="left"/>
+      <w:pPr>
+        <w:ind w:left="1440" w:hanging="360"/>
+      </w:pPr>
+      <w:rPr>
+        <w:rFonts w:ascii="Courier New" w:hAnsi="Courier New" w:cs="Courier New" w:hint="default"/>
+      </w:rPr>
+    </w:lvl>
+    <w:lvl w:ilvl="2" w:tplc="040C0005" w:tentative="1">
+      <w:start w:val="1"/>
+      <w:numFmt w:val="bullet"/>
+      <w:lvlText w:val=""/>
+      <w:lvlJc w:val="left"/>
+      <w:pPr>
+        <w:ind w:left="2160" w:hanging="360"/>
+      </w:pPr>
+      <w:rPr>
+        <w:rFonts w:ascii="Wingdings" w:hAnsi="Wingdings" w:hint="default"/>
+      </w:rPr>
+    </w:lvl>
+    <w:lvl w:ilvl="3" w:tplc="040C0001" w:tentative="1">
+      <w:start w:val="1"/>
+      <w:numFmt w:val="bullet"/>
+      <w:lvlText w:val=""/>
+      <w:lvlJc w:val="left"/>
+      <w:pPr>
+        <w:ind w:left="2880" w:hanging="360"/>
+      </w:pPr>
+      <w:rPr>
+        <w:rFonts w:ascii="Symbol" w:hAnsi="Symbol" w:hint="default"/>
+      </w:rPr>
+    </w:lvl>
+    <w:lvl w:ilvl="4" w:tplc="040C0003" w:tentative="1">
+      <w:start w:val="1"/>
+      <w:numFmt w:val="bullet"/>
+      <w:lvlText w:val="o"/>
+      <w:lvlJc w:val="left"/>
+      <w:pPr>
+        <w:ind w:left="3600" w:hanging="360"/>
+      </w:pPr>
+      <w:rPr>
+        <w:rFonts w:ascii="Courier New" w:hAnsi="Courier New" w:cs="Courier New" w:hint="default"/>
+      </w:rPr>
+    </w:lvl>
+    <w:lvl w:ilvl="5" w:tplc="040C0005" w:tentative="1">
+      <w:start w:val="1"/>
+      <w:numFmt w:val="bullet"/>
+      <w:lvlText w:val=""/>
+      <w:lvlJc w:val="left"/>
+      <w:pPr>
+        <w:ind w:left="4320" w:hanging="360"/>
+      </w:pPr>
+      <w:rPr>
+        <w:rFonts w:ascii="Wingdings" w:hAnsi="Wingdings" w:hint="default"/>
+      </w:rPr>
+    </w:lvl>
+    <w:lvl w:ilvl="6" w:tplc="040C0001" w:tentative="1">
+      <w:start w:val="1"/>
+      <w:numFmt w:val="bullet"/>
+      <w:lvlText w:val=""/>
+      <w:lvlJc w:val="left"/>
+      <w:pPr>
+        <w:ind w:left="5040" w:hanging="360"/>
+      </w:pPr>
+      <w:rPr>
+        <w:rFonts w:ascii="Symbol" w:hAnsi="Symbol" w:hint="default"/>
+      </w:rPr>
+    </w:lvl>
+    <w:lvl w:ilvl="7" w:tplc="040C0003" w:tentative="1">
+      <w:start w:val="1"/>
+      <w:numFmt w:val="bullet"/>
+      <w:lvlText w:val="o"/>
+      <w:lvlJc w:val="left"/>
+      <w:pPr>
+        <w:ind w:left="5760" w:hanging="360"/>
+      </w:pPr>
+      <w:rPr>
+        <w:rFonts w:ascii="Courier New" w:hAnsi="Courier New" w:cs="Courier New" w:hint="default"/>
+      </w:rPr>
+    </w:lvl>
+    <w:lvl w:ilvl="8" w:tplc="040C0005" w:tentative="1">
+      <w:start w:val="1"/>
+      <w:numFmt w:val="bullet"/>
+      <w:lvlText w:val=""/>
+      <w:lvlJc w:val="left"/>
+      <w:pPr>
+        <w:ind w:left="6480" w:hanging="360"/>
+      </w:pPr>
+      <w:rPr>
+        <w:rFonts w:ascii="Wingdings" w:hAnsi="Wingdings" w:hint="default"/>
+      </w:rPr>
+    </w:lvl>
+  </w:abstractNum>
+  <w:abstractNum w:abstractNumId="17" w15:restartNumberingAfterBreak="0">
     <w:nsid w:val="3C182D7F"/>
     <w:multiLevelType w:val="multilevel"/>
     <w:tmpl w:val="BE1E05C8"/>
@@ -5491,7 +8254,156 @@
       </w:rPr>
     </w:lvl>
   </w:abstractNum>
-  <w:abstractNum w:abstractNumId="10" w15:restartNumberingAfterBreak="0">
+  <w:abstractNum w:abstractNumId="18" w15:restartNumberingAfterBreak="0">
+    <w:nsid w:val="3CDC7363"/>
+    <w:multiLevelType w:val="multilevel"/>
+    <w:tmpl w:val="DDD24B20"/>
+    <w:lvl w:ilvl="0">
+      <w:start w:val="1"/>
+      <w:numFmt w:val="bullet"/>
+      <w:lvlText w:val=""/>
+      <w:lvlJc w:val="left"/>
+      <w:pPr>
+        <w:tabs>
+          <w:tab w:val="num" w:pos="720"/>
+        </w:tabs>
+        <w:ind w:left="720" w:hanging="360"/>
+      </w:pPr>
+      <w:rPr>
+        <w:rFonts w:ascii="Symbol" w:hAnsi="Symbol" w:hint="default"/>
+        <w:sz w:val="20"/>
+      </w:rPr>
+    </w:lvl>
+    <w:lvl w:ilvl="1" w:tentative="1">
+      <w:start w:val="1"/>
+      <w:numFmt w:val="bullet"/>
+      <w:lvlText w:val="o"/>
+      <w:lvlJc w:val="left"/>
+      <w:pPr>
+        <w:tabs>
+          <w:tab w:val="num" w:pos="1440"/>
+        </w:tabs>
+        <w:ind w:left="1440" w:hanging="360"/>
+      </w:pPr>
+      <w:rPr>
+        <w:rFonts w:ascii="Courier New" w:hAnsi="Courier New" w:hint="default"/>
+        <w:sz w:val="20"/>
+      </w:rPr>
+    </w:lvl>
+    <w:lvl w:ilvl="2" w:tentative="1">
+      <w:start w:val="1"/>
+      <w:numFmt w:val="bullet"/>
+      <w:lvlText w:val=""/>
+      <w:lvlJc w:val="left"/>
+      <w:pPr>
+        <w:tabs>
+          <w:tab w:val="num" w:pos="2160"/>
+        </w:tabs>
+        <w:ind w:left="2160" w:hanging="360"/>
+      </w:pPr>
+      <w:rPr>
+        <w:rFonts w:ascii="Wingdings" w:hAnsi="Wingdings" w:hint="default"/>
+        <w:sz w:val="20"/>
+      </w:rPr>
+    </w:lvl>
+    <w:lvl w:ilvl="3" w:tentative="1">
+      <w:start w:val="1"/>
+      <w:numFmt w:val="bullet"/>
+      <w:lvlText w:val=""/>
+      <w:lvlJc w:val="left"/>
+      <w:pPr>
+        <w:tabs>
+          <w:tab w:val="num" w:pos="2880"/>
+        </w:tabs>
+        <w:ind w:left="2880" w:hanging="360"/>
+      </w:pPr>
+      <w:rPr>
+        <w:rFonts w:ascii="Wingdings" w:hAnsi="Wingdings" w:hint="default"/>
+        <w:sz w:val="20"/>
+      </w:rPr>
+    </w:lvl>
+    <w:lvl w:ilvl="4" w:tentative="1">
+      <w:start w:val="1"/>
+      <w:numFmt w:val="bullet"/>
+      <w:lvlText w:val=""/>
+      <w:lvlJc w:val="left"/>
+      <w:pPr>
+        <w:tabs>
+          <w:tab w:val="num" w:pos="3600"/>
+        </w:tabs>
+        <w:ind w:left="3600" w:hanging="360"/>
+      </w:pPr>
+      <w:rPr>
+        <w:rFonts w:ascii="Wingdings" w:hAnsi="Wingdings" w:hint="default"/>
+        <w:sz w:val="20"/>
+      </w:rPr>
+    </w:lvl>
+    <w:lvl w:ilvl="5" w:tentative="1">
+      <w:start w:val="1"/>
+      <w:numFmt w:val="bullet"/>
+      <w:lvlText w:val=""/>
+      <w:lvlJc w:val="left"/>
+      <w:pPr>
+        <w:tabs>
+          <w:tab w:val="num" w:pos="4320"/>
+        </w:tabs>
+        <w:ind w:left="4320" w:hanging="360"/>
+      </w:pPr>
+      <w:rPr>
+        <w:rFonts w:ascii="Wingdings" w:hAnsi="Wingdings" w:hint="default"/>
+        <w:sz w:val="20"/>
+      </w:rPr>
+    </w:lvl>
+    <w:lvl w:ilvl="6" w:tentative="1">
+      <w:start w:val="1"/>
+      <w:numFmt w:val="bullet"/>
+      <w:lvlText w:val=""/>
+      <w:lvlJc w:val="left"/>
+      <w:pPr>
+        <w:tabs>
+          <w:tab w:val="num" w:pos="5040"/>
+        </w:tabs>
+        <w:ind w:left="5040" w:hanging="360"/>
+      </w:pPr>
+      <w:rPr>
+        <w:rFonts w:ascii="Wingdings" w:hAnsi="Wingdings" w:hint="default"/>
+        <w:sz w:val="20"/>
+      </w:rPr>
+    </w:lvl>
+    <w:lvl w:ilvl="7" w:tentative="1">
+      <w:start w:val="1"/>
+      <w:numFmt w:val="bullet"/>
+      <w:lvlText w:val=""/>
+      <w:lvlJc w:val="left"/>
+      <w:pPr>
+        <w:tabs>
+          <w:tab w:val="num" w:pos="5760"/>
+        </w:tabs>
+        <w:ind w:left="5760" w:hanging="360"/>
+      </w:pPr>
+      <w:rPr>
+        <w:rFonts w:ascii="Wingdings" w:hAnsi="Wingdings" w:hint="default"/>
+        <w:sz w:val="20"/>
+      </w:rPr>
+    </w:lvl>
+    <w:lvl w:ilvl="8" w:tentative="1">
+      <w:start w:val="1"/>
+      <w:numFmt w:val="bullet"/>
+      <w:lvlText w:val=""/>
+      <w:lvlJc w:val="left"/>
+      <w:pPr>
+        <w:tabs>
+          <w:tab w:val="num" w:pos="6480"/>
+        </w:tabs>
+        <w:ind w:left="6480" w:hanging="360"/>
+      </w:pPr>
+      <w:rPr>
+        <w:rFonts w:ascii="Wingdings" w:hAnsi="Wingdings" w:hint="default"/>
+        <w:sz w:val="20"/>
+      </w:rPr>
+    </w:lvl>
+  </w:abstractNum>
+  <w:abstractNum w:abstractNumId="19" w15:restartNumberingAfterBreak="0">
     <w:nsid w:val="3CF70C49"/>
     <w:multiLevelType w:val="hybridMultilevel"/>
     <w:tmpl w:val="DD9A0A02"/>
@@ -5604,7 +8516,7 @@
       </w:rPr>
     </w:lvl>
   </w:abstractNum>
-  <w:abstractNum w:abstractNumId="11" w15:restartNumberingAfterBreak="0">
+  <w:abstractNum w:abstractNumId="20" w15:restartNumberingAfterBreak="0">
     <w:nsid w:val="416D2E60"/>
     <w:multiLevelType w:val="hybridMultilevel"/>
     <w:tmpl w:val="A080E0A2"/>
@@ -5717,7 +8629,7 @@
       </w:rPr>
     </w:lvl>
   </w:abstractNum>
-  <w:abstractNum w:abstractNumId="12" w15:restartNumberingAfterBreak="0">
+  <w:abstractNum w:abstractNumId="21" w15:restartNumberingAfterBreak="0">
     <w:nsid w:val="441F0F29"/>
     <w:multiLevelType w:val="multilevel"/>
     <w:tmpl w:val="B4A4A5EC"/>
@@ -5866,7 +8778,7 @@
       </w:rPr>
     </w:lvl>
   </w:abstractNum>
-  <w:abstractNum w:abstractNumId="13" w15:restartNumberingAfterBreak="0">
+  <w:abstractNum w:abstractNumId="22" w15:restartNumberingAfterBreak="0">
     <w:nsid w:val="455B077E"/>
     <w:multiLevelType w:val="multilevel"/>
     <w:tmpl w:val="4B5C8B7A"/>
@@ -6015,7 +8927,7 @@
       </w:rPr>
     </w:lvl>
   </w:abstractNum>
-  <w:abstractNum w:abstractNumId="14" w15:restartNumberingAfterBreak="0">
+  <w:abstractNum w:abstractNumId="23" w15:restartNumberingAfterBreak="0">
     <w:nsid w:val="45E939CA"/>
     <w:multiLevelType w:val="hybridMultilevel"/>
     <w:tmpl w:val="8174E454"/>
@@ -6128,7 +9040,7 @@
       </w:rPr>
     </w:lvl>
   </w:abstractNum>
-  <w:abstractNum w:abstractNumId="15" w15:restartNumberingAfterBreak="0">
+  <w:abstractNum w:abstractNumId="24" w15:restartNumberingAfterBreak="0">
     <w:nsid w:val="47316B23"/>
     <w:multiLevelType w:val="multilevel"/>
     <w:tmpl w:val="DBC25E8E"/>
@@ -6277,7 +9189,7 @@
       </w:rPr>
     </w:lvl>
   </w:abstractNum>
-  <w:abstractNum w:abstractNumId="16" w15:restartNumberingAfterBreak="0">
+  <w:abstractNum w:abstractNumId="25" w15:restartNumberingAfterBreak="0">
     <w:nsid w:val="51545217"/>
     <w:multiLevelType w:val="multilevel"/>
     <w:tmpl w:val="A18E2F6A"/>
@@ -6426,7 +9338,7 @@
       </w:rPr>
     </w:lvl>
   </w:abstractNum>
-  <w:abstractNum w:abstractNumId="17" w15:restartNumberingAfterBreak="0">
+  <w:abstractNum w:abstractNumId="26" w15:restartNumberingAfterBreak="0">
     <w:nsid w:val="561C2610"/>
     <w:multiLevelType w:val="hybridMultilevel"/>
     <w:tmpl w:val="E592B60E"/>
@@ -6539,7 +9451,7 @@
       </w:rPr>
     </w:lvl>
   </w:abstractNum>
-  <w:abstractNum w:abstractNumId="18" w15:restartNumberingAfterBreak="0">
+  <w:abstractNum w:abstractNumId="27" w15:restartNumberingAfterBreak="0">
     <w:nsid w:val="58916B92"/>
     <w:multiLevelType w:val="hybridMultilevel"/>
     <w:tmpl w:val="6116EA76"/>
@@ -6652,7 +9564,7 @@
       </w:rPr>
     </w:lvl>
   </w:abstractNum>
-  <w:abstractNum w:abstractNumId="19" w15:restartNumberingAfterBreak="0">
+  <w:abstractNum w:abstractNumId="28" w15:restartNumberingAfterBreak="0">
     <w:nsid w:val="58BF7355"/>
     <w:multiLevelType w:val="multilevel"/>
     <w:tmpl w:val="B34854D4"/>
@@ -6801,7 +9713,7 @@
       </w:rPr>
     </w:lvl>
   </w:abstractNum>
-  <w:abstractNum w:abstractNumId="20" w15:restartNumberingAfterBreak="0">
+  <w:abstractNum w:abstractNumId="29" w15:restartNumberingAfterBreak="0">
     <w:nsid w:val="5E290542"/>
     <w:multiLevelType w:val="multilevel"/>
     <w:tmpl w:val="ADB0BC0E"/>
@@ -6950,7 +9862,7 @@
       </w:rPr>
     </w:lvl>
   </w:abstractNum>
-  <w:abstractNum w:abstractNumId="21" w15:restartNumberingAfterBreak="0">
+  <w:abstractNum w:abstractNumId="30" w15:restartNumberingAfterBreak="0">
     <w:nsid w:val="60B435D9"/>
     <w:multiLevelType w:val="hybridMultilevel"/>
     <w:tmpl w:val="9F04D978"/>
@@ -7063,7 +9975,7 @@
       </w:rPr>
     </w:lvl>
   </w:abstractNum>
-  <w:abstractNum w:abstractNumId="22" w15:restartNumberingAfterBreak="0">
+  <w:abstractNum w:abstractNumId="31" w15:restartNumberingAfterBreak="0">
     <w:nsid w:val="60CD577B"/>
     <w:multiLevelType w:val="hybridMultilevel"/>
     <w:tmpl w:val="5C409EF8"/>
@@ -7176,7 +10088,120 @@
       </w:rPr>
     </w:lvl>
   </w:abstractNum>
-  <w:abstractNum w:abstractNumId="23" w15:restartNumberingAfterBreak="0">
+  <w:abstractNum w:abstractNumId="32" w15:restartNumberingAfterBreak="0">
+    <w:nsid w:val="614D0141"/>
+    <w:multiLevelType w:val="hybridMultilevel"/>
+    <w:tmpl w:val="A386F616"/>
+    <w:lvl w:ilvl="0" w:tplc="040C0005">
+      <w:start w:val="1"/>
+      <w:numFmt w:val="bullet"/>
+      <w:lvlText w:val=""/>
+      <w:lvlJc w:val="left"/>
+      <w:pPr>
+        <w:ind w:left="720" w:hanging="360"/>
+      </w:pPr>
+      <w:rPr>
+        <w:rFonts w:ascii="Wingdings" w:hAnsi="Wingdings" w:hint="default"/>
+      </w:rPr>
+    </w:lvl>
+    <w:lvl w:ilvl="1" w:tplc="040C0003" w:tentative="1">
+      <w:start w:val="1"/>
+      <w:numFmt w:val="bullet"/>
+      <w:lvlText w:val="o"/>
+      <w:lvlJc w:val="left"/>
+      <w:pPr>
+        <w:ind w:left="1440" w:hanging="360"/>
+      </w:pPr>
+      <w:rPr>
+        <w:rFonts w:ascii="Courier New" w:hAnsi="Courier New" w:cs="Courier New" w:hint="default"/>
+      </w:rPr>
+    </w:lvl>
+    <w:lvl w:ilvl="2" w:tplc="040C0005" w:tentative="1">
+      <w:start w:val="1"/>
+      <w:numFmt w:val="bullet"/>
+      <w:lvlText w:val=""/>
+      <w:lvlJc w:val="left"/>
+      <w:pPr>
+        <w:ind w:left="2160" w:hanging="360"/>
+      </w:pPr>
+      <w:rPr>
+        <w:rFonts w:ascii="Wingdings" w:hAnsi="Wingdings" w:hint="default"/>
+      </w:rPr>
+    </w:lvl>
+    <w:lvl w:ilvl="3" w:tplc="040C0001" w:tentative="1">
+      <w:start w:val="1"/>
+      <w:numFmt w:val="bullet"/>
+      <w:lvlText w:val=""/>
+      <w:lvlJc w:val="left"/>
+      <w:pPr>
+        <w:ind w:left="2880" w:hanging="360"/>
+      </w:pPr>
+      <w:rPr>
+        <w:rFonts w:ascii="Symbol" w:hAnsi="Symbol" w:hint="default"/>
+      </w:rPr>
+    </w:lvl>
+    <w:lvl w:ilvl="4" w:tplc="040C0003" w:tentative="1">
+      <w:start w:val="1"/>
+      <w:numFmt w:val="bullet"/>
+      <w:lvlText w:val="o"/>
+      <w:lvlJc w:val="left"/>
+      <w:pPr>
+        <w:ind w:left="3600" w:hanging="360"/>
+      </w:pPr>
+      <w:rPr>
+        <w:rFonts w:ascii="Courier New" w:hAnsi="Courier New" w:cs="Courier New" w:hint="default"/>
+      </w:rPr>
+    </w:lvl>
+    <w:lvl w:ilvl="5" w:tplc="040C0005" w:tentative="1">
+      <w:start w:val="1"/>
+      <w:numFmt w:val="bullet"/>
+      <w:lvlText w:val=""/>
+      <w:lvlJc w:val="left"/>
+      <w:pPr>
+        <w:ind w:left="4320" w:hanging="360"/>
+      </w:pPr>
+      <w:rPr>
+        <w:rFonts w:ascii="Wingdings" w:hAnsi="Wingdings" w:hint="default"/>
+      </w:rPr>
+    </w:lvl>
+    <w:lvl w:ilvl="6" w:tplc="040C0001" w:tentative="1">
+      <w:start w:val="1"/>
+      <w:numFmt w:val="bullet"/>
+      <w:lvlText w:val=""/>
+      <w:lvlJc w:val="left"/>
+      <w:pPr>
+        <w:ind w:left="5040" w:hanging="360"/>
+      </w:pPr>
+      <w:rPr>
+        <w:rFonts w:ascii="Symbol" w:hAnsi="Symbol" w:hint="default"/>
+      </w:rPr>
+    </w:lvl>
+    <w:lvl w:ilvl="7" w:tplc="040C0003" w:tentative="1">
+      <w:start w:val="1"/>
+      <w:numFmt w:val="bullet"/>
+      <w:lvlText w:val="o"/>
+      <w:lvlJc w:val="left"/>
+      <w:pPr>
+        <w:ind w:left="5760" w:hanging="360"/>
+      </w:pPr>
+      <w:rPr>
+        <w:rFonts w:ascii="Courier New" w:hAnsi="Courier New" w:cs="Courier New" w:hint="default"/>
+      </w:rPr>
+    </w:lvl>
+    <w:lvl w:ilvl="8" w:tplc="040C0005" w:tentative="1">
+      <w:start w:val="1"/>
+      <w:numFmt w:val="bullet"/>
+      <w:lvlText w:val=""/>
+      <w:lvlJc w:val="left"/>
+      <w:pPr>
+        <w:ind w:left="6480" w:hanging="360"/>
+      </w:pPr>
+      <w:rPr>
+        <w:rFonts w:ascii="Wingdings" w:hAnsi="Wingdings" w:hint="default"/>
+      </w:rPr>
+    </w:lvl>
+  </w:abstractNum>
+  <w:abstractNum w:abstractNumId="33" w15:restartNumberingAfterBreak="0">
     <w:nsid w:val="6ED4155B"/>
     <w:multiLevelType w:val="hybridMultilevel"/>
     <w:tmpl w:val="4FE2F3E0"/>
@@ -7289,7 +10314,7 @@
       </w:rPr>
     </w:lvl>
   </w:abstractNum>
-  <w:abstractNum w:abstractNumId="24" w15:restartNumberingAfterBreak="0">
+  <w:abstractNum w:abstractNumId="34" w15:restartNumberingAfterBreak="0">
     <w:nsid w:val="70827854"/>
     <w:multiLevelType w:val="multilevel"/>
     <w:tmpl w:val="917230D8"/>
@@ -7434,7 +10459,7 @@
       </w:rPr>
     </w:lvl>
   </w:abstractNum>
-  <w:abstractNum w:abstractNumId="25" w15:restartNumberingAfterBreak="0">
+  <w:abstractNum w:abstractNumId="35" w15:restartNumberingAfterBreak="0">
     <w:nsid w:val="70A36392"/>
     <w:multiLevelType w:val="multilevel"/>
     <w:tmpl w:val="5ACCBBDA"/>
@@ -7583,7 +10608,7 @@
       </w:rPr>
     </w:lvl>
   </w:abstractNum>
-  <w:abstractNum w:abstractNumId="26" w15:restartNumberingAfterBreak="0">
+  <w:abstractNum w:abstractNumId="36" w15:restartNumberingAfterBreak="0">
     <w:nsid w:val="77304EAA"/>
     <w:multiLevelType w:val="hybridMultilevel"/>
     <w:tmpl w:val="0B200E14"/>
@@ -7696,7 +10721,7 @@
       </w:rPr>
     </w:lvl>
   </w:abstractNum>
-  <w:abstractNum w:abstractNumId="27" w15:restartNumberingAfterBreak="0">
+  <w:abstractNum w:abstractNumId="37" w15:restartNumberingAfterBreak="0">
     <w:nsid w:val="774B4FC0"/>
     <w:multiLevelType w:val="multilevel"/>
     <w:tmpl w:val="76E83512"/>
@@ -7845,7 +10870,7 @@
       </w:rPr>
     </w:lvl>
   </w:abstractNum>
-  <w:abstractNum w:abstractNumId="28" w15:restartNumberingAfterBreak="0">
+  <w:abstractNum w:abstractNumId="38" w15:restartNumberingAfterBreak="0">
     <w:nsid w:val="7830287C"/>
     <w:multiLevelType w:val="multilevel"/>
     <w:tmpl w:val="BE2AF742"/>
@@ -7994,7 +11019,237 @@
       </w:rPr>
     </w:lvl>
   </w:abstractNum>
-  <w:abstractNum w:abstractNumId="29" w15:restartNumberingAfterBreak="0">
+  <w:abstractNum w:abstractNumId="39" w15:restartNumberingAfterBreak="0">
+    <w:nsid w:val="79576021"/>
+    <w:multiLevelType w:val="hybridMultilevel"/>
+    <w:tmpl w:val="4718EE8C"/>
+    <w:lvl w:ilvl="0" w:tplc="040C0005">
+      <w:start w:val="1"/>
+      <w:numFmt w:val="bullet"/>
+      <w:lvlText w:val=""/>
+      <w:lvlJc w:val="left"/>
+      <w:pPr>
+        <w:ind w:left="720" w:hanging="360"/>
+      </w:pPr>
+      <w:rPr>
+        <w:rFonts w:ascii="Wingdings" w:hAnsi="Wingdings" w:hint="default"/>
+      </w:rPr>
+    </w:lvl>
+    <w:lvl w:ilvl="1" w:tplc="040C0003" w:tentative="1">
+      <w:start w:val="1"/>
+      <w:numFmt w:val="bullet"/>
+      <w:lvlText w:val="o"/>
+      <w:lvlJc w:val="left"/>
+      <w:pPr>
+        <w:ind w:left="1440" w:hanging="360"/>
+      </w:pPr>
+      <w:rPr>
+        <w:rFonts w:ascii="Courier New" w:hAnsi="Courier New" w:cs="Courier New" w:hint="default"/>
+      </w:rPr>
+    </w:lvl>
+    <w:lvl w:ilvl="2" w:tplc="040C0005" w:tentative="1">
+      <w:start w:val="1"/>
+      <w:numFmt w:val="bullet"/>
+      <w:lvlText w:val=""/>
+      <w:lvlJc w:val="left"/>
+      <w:pPr>
+        <w:ind w:left="2160" w:hanging="360"/>
+      </w:pPr>
+      <w:rPr>
+        <w:rFonts w:ascii="Wingdings" w:hAnsi="Wingdings" w:hint="default"/>
+      </w:rPr>
+    </w:lvl>
+    <w:lvl w:ilvl="3" w:tplc="040C0001" w:tentative="1">
+      <w:start w:val="1"/>
+      <w:numFmt w:val="bullet"/>
+      <w:lvlText w:val=""/>
+      <w:lvlJc w:val="left"/>
+      <w:pPr>
+        <w:ind w:left="2880" w:hanging="360"/>
+      </w:pPr>
+      <w:rPr>
+        <w:rFonts w:ascii="Symbol" w:hAnsi="Symbol" w:hint="default"/>
+      </w:rPr>
+    </w:lvl>
+    <w:lvl w:ilvl="4" w:tplc="040C0003" w:tentative="1">
+      <w:start w:val="1"/>
+      <w:numFmt w:val="bullet"/>
+      <w:lvlText w:val="o"/>
+      <w:lvlJc w:val="left"/>
+      <w:pPr>
+        <w:ind w:left="3600" w:hanging="360"/>
+      </w:pPr>
+      <w:rPr>
+        <w:rFonts w:ascii="Courier New" w:hAnsi="Courier New" w:cs="Courier New" w:hint="default"/>
+      </w:rPr>
+    </w:lvl>
+    <w:lvl w:ilvl="5" w:tplc="040C0005" w:tentative="1">
+      <w:start w:val="1"/>
+      <w:numFmt w:val="bullet"/>
+      <w:lvlText w:val=""/>
+      <w:lvlJc w:val="left"/>
+      <w:pPr>
+        <w:ind w:left="4320" w:hanging="360"/>
+      </w:pPr>
+      <w:rPr>
+        <w:rFonts w:ascii="Wingdings" w:hAnsi="Wingdings" w:hint="default"/>
+      </w:rPr>
+    </w:lvl>
+    <w:lvl w:ilvl="6" w:tplc="040C0001" w:tentative="1">
+      <w:start w:val="1"/>
+      <w:numFmt w:val="bullet"/>
+      <w:lvlText w:val=""/>
+      <w:lvlJc w:val="left"/>
+      <w:pPr>
+        <w:ind w:left="5040" w:hanging="360"/>
+      </w:pPr>
+      <w:rPr>
+        <w:rFonts w:ascii="Symbol" w:hAnsi="Symbol" w:hint="default"/>
+      </w:rPr>
+    </w:lvl>
+    <w:lvl w:ilvl="7" w:tplc="040C0003" w:tentative="1">
+      <w:start w:val="1"/>
+      <w:numFmt w:val="bullet"/>
+      <w:lvlText w:val="o"/>
+      <w:lvlJc w:val="left"/>
+      <w:pPr>
+        <w:ind w:left="5760" w:hanging="360"/>
+      </w:pPr>
+      <w:rPr>
+        <w:rFonts w:ascii="Courier New" w:hAnsi="Courier New" w:cs="Courier New" w:hint="default"/>
+      </w:rPr>
+    </w:lvl>
+    <w:lvl w:ilvl="8" w:tplc="040C0005" w:tentative="1">
+      <w:start w:val="1"/>
+      <w:numFmt w:val="bullet"/>
+      <w:lvlText w:val=""/>
+      <w:lvlJc w:val="left"/>
+      <w:pPr>
+        <w:ind w:left="6480" w:hanging="360"/>
+      </w:pPr>
+      <w:rPr>
+        <w:rFonts w:ascii="Wingdings" w:hAnsi="Wingdings" w:hint="default"/>
+      </w:rPr>
+    </w:lvl>
+  </w:abstractNum>
+  <w:abstractNum w:abstractNumId="40" w15:restartNumberingAfterBreak="0">
+    <w:nsid w:val="7AE90308"/>
+    <w:multiLevelType w:val="multilevel"/>
+    <w:tmpl w:val="D4EACEF4"/>
+    <w:lvl w:ilvl="0">
+      <w:start w:val="1"/>
+      <w:numFmt w:val="decimal"/>
+      <w:lvlText w:val="%1."/>
+      <w:lvlJc w:val="left"/>
+      <w:pPr>
+        <w:tabs>
+          <w:tab w:val="num" w:pos="720"/>
+        </w:tabs>
+        <w:ind w:left="720" w:hanging="360"/>
+      </w:pPr>
+    </w:lvl>
+    <w:lvl w:ilvl="1">
+      <w:start w:val="1"/>
+      <w:numFmt w:val="bullet"/>
+      <w:lvlText w:val="o"/>
+      <w:lvlJc w:val="left"/>
+      <w:pPr>
+        <w:tabs>
+          <w:tab w:val="num" w:pos="1440"/>
+        </w:tabs>
+        <w:ind w:left="1440" w:hanging="360"/>
+      </w:pPr>
+      <w:rPr>
+        <w:rFonts w:ascii="Courier New" w:hAnsi="Courier New" w:hint="default"/>
+        <w:sz w:val="20"/>
+      </w:rPr>
+    </w:lvl>
+    <w:lvl w:ilvl="2" w:tentative="1">
+      <w:start w:val="1"/>
+      <w:numFmt w:val="decimal"/>
+      <w:lvlText w:val="%3."/>
+      <w:lvlJc w:val="left"/>
+      <w:pPr>
+        <w:tabs>
+          <w:tab w:val="num" w:pos="2160"/>
+        </w:tabs>
+        <w:ind w:left="2160" w:hanging="360"/>
+      </w:pPr>
+    </w:lvl>
+    <w:lvl w:ilvl="3" w:tentative="1">
+      <w:start w:val="1"/>
+      <w:numFmt w:val="decimal"/>
+      <w:lvlText w:val="%4."/>
+      <w:lvlJc w:val="left"/>
+      <w:pPr>
+        <w:tabs>
+          <w:tab w:val="num" w:pos="2880"/>
+        </w:tabs>
+        <w:ind w:left="2880" w:hanging="360"/>
+      </w:pPr>
+    </w:lvl>
+    <w:lvl w:ilvl="4" w:tentative="1">
+      <w:start w:val="1"/>
+      <w:numFmt w:val="decimal"/>
+      <w:lvlText w:val="%5."/>
+      <w:lvlJc w:val="left"/>
+      <w:pPr>
+        <w:tabs>
+          <w:tab w:val="num" w:pos="3600"/>
+        </w:tabs>
+        <w:ind w:left="3600" w:hanging="360"/>
+      </w:pPr>
+    </w:lvl>
+    <w:lvl w:ilvl="5" w:tentative="1">
+      <w:start w:val="1"/>
+      <w:numFmt w:val="decimal"/>
+      <w:lvlText w:val="%6."/>
+      <w:lvlJc w:val="left"/>
+      <w:pPr>
+        <w:tabs>
+          <w:tab w:val="num" w:pos="4320"/>
+        </w:tabs>
+        <w:ind w:left="4320" w:hanging="360"/>
+      </w:pPr>
+    </w:lvl>
+    <w:lvl w:ilvl="6" w:tentative="1">
+      <w:start w:val="1"/>
+      <w:numFmt w:val="decimal"/>
+      <w:lvlText w:val="%7."/>
+      <w:lvlJc w:val="left"/>
+      <w:pPr>
+        <w:tabs>
+          <w:tab w:val="num" w:pos="5040"/>
+        </w:tabs>
+        <w:ind w:left="5040" w:hanging="360"/>
+      </w:pPr>
+    </w:lvl>
+    <w:lvl w:ilvl="7" w:tentative="1">
+      <w:start w:val="1"/>
+      <w:numFmt w:val="decimal"/>
+      <w:lvlText w:val="%8."/>
+      <w:lvlJc w:val="left"/>
+      <w:pPr>
+        <w:tabs>
+          <w:tab w:val="num" w:pos="5760"/>
+        </w:tabs>
+        <w:ind w:left="5760" w:hanging="360"/>
+      </w:pPr>
+    </w:lvl>
+    <w:lvl w:ilvl="8" w:tentative="1">
+      <w:start w:val="1"/>
+      <w:numFmt w:val="decimal"/>
+      <w:lvlText w:val="%9."/>
+      <w:lvlJc w:val="left"/>
+      <w:pPr>
+        <w:tabs>
+          <w:tab w:val="num" w:pos="6480"/>
+        </w:tabs>
+        <w:ind w:left="6480" w:hanging="360"/>
+      </w:pPr>
+    </w:lvl>
+  </w:abstractNum>
+  <w:abstractNum w:abstractNumId="41" w15:restartNumberingAfterBreak="0">
     <w:nsid w:val="7AFD047A"/>
     <w:multiLevelType w:val="hybridMultilevel"/>
     <w:tmpl w:val="B4EA2BC0"/>
@@ -8107,7 +11362,7 @@
       </w:rPr>
     </w:lvl>
   </w:abstractNum>
-  <w:abstractNum w:abstractNumId="30" w15:restartNumberingAfterBreak="0">
+  <w:abstractNum w:abstractNumId="42" w15:restartNumberingAfterBreak="0">
     <w:nsid w:val="7FD26AE8"/>
     <w:multiLevelType w:val="multilevel"/>
     <w:tmpl w:val="0994AC9E"/>
@@ -8257,97 +11512,133 @@
     </w:lvl>
   </w:abstractNum>
   <w:num w:numId="1" w16cid:durableId="740444240">
+    <w:abstractNumId w:val="7"/>
+  </w:num>
+  <w:num w:numId="2" w16cid:durableId="1570728883">
+    <w:abstractNumId w:val="28"/>
+  </w:num>
+  <w:num w:numId="3" w16cid:durableId="1377320001">
+    <w:abstractNumId w:val="19"/>
+  </w:num>
+  <w:num w:numId="4" w16cid:durableId="1867987123">
+    <w:abstractNumId w:val="36"/>
+  </w:num>
+  <w:num w:numId="5" w16cid:durableId="425274082">
+    <w:abstractNumId w:val="26"/>
+  </w:num>
+  <w:num w:numId="6" w16cid:durableId="775056084">
+    <w:abstractNumId w:val="9"/>
+  </w:num>
+  <w:num w:numId="7" w16cid:durableId="213854903">
+    <w:abstractNumId w:val="35"/>
+  </w:num>
+  <w:num w:numId="8" w16cid:durableId="1884366942">
+    <w:abstractNumId w:val="6"/>
+  </w:num>
+  <w:num w:numId="9" w16cid:durableId="1361777816">
+    <w:abstractNumId w:val="31"/>
+  </w:num>
+  <w:num w:numId="10" w16cid:durableId="1767455125">
+    <w:abstractNumId w:val="20"/>
+  </w:num>
+  <w:num w:numId="11" w16cid:durableId="896209846">
+    <w:abstractNumId w:val="27"/>
+  </w:num>
+  <w:num w:numId="12" w16cid:durableId="225529426">
+    <w:abstractNumId w:val="30"/>
+  </w:num>
+  <w:num w:numId="13" w16cid:durableId="1980262014">
+    <w:abstractNumId w:val="23"/>
+  </w:num>
+  <w:num w:numId="14" w16cid:durableId="387992888">
+    <w:abstractNumId w:val="38"/>
+  </w:num>
+  <w:num w:numId="15" w16cid:durableId="236593513">
+    <w:abstractNumId w:val="41"/>
+  </w:num>
+  <w:num w:numId="16" w16cid:durableId="1364021020">
+    <w:abstractNumId w:val="37"/>
+  </w:num>
+  <w:num w:numId="17" w16cid:durableId="1142775290">
+    <w:abstractNumId w:val="12"/>
+  </w:num>
+  <w:num w:numId="18" w16cid:durableId="1382166358">
+    <w:abstractNumId w:val="10"/>
+  </w:num>
+  <w:num w:numId="19" w16cid:durableId="1908880298">
+    <w:abstractNumId w:val="8"/>
+  </w:num>
+  <w:num w:numId="20" w16cid:durableId="1382754715">
+    <w:abstractNumId w:val="21"/>
+  </w:num>
+  <w:num w:numId="21" w16cid:durableId="115343540">
+    <w:abstractNumId w:val="33"/>
+  </w:num>
+  <w:num w:numId="22" w16cid:durableId="1392656536">
+    <w:abstractNumId w:val="42"/>
+  </w:num>
+  <w:num w:numId="23" w16cid:durableId="935870899">
+    <w:abstractNumId w:val="13"/>
+  </w:num>
+  <w:num w:numId="24" w16cid:durableId="1396508760">
+    <w:abstractNumId w:val="29"/>
+  </w:num>
+  <w:num w:numId="25" w16cid:durableId="1916014259">
+    <w:abstractNumId w:val="24"/>
+  </w:num>
+  <w:num w:numId="26" w16cid:durableId="315647064">
+    <w:abstractNumId w:val="34"/>
+  </w:num>
+  <w:num w:numId="27" w16cid:durableId="927269081">
+    <w:abstractNumId w:val="22"/>
+  </w:num>
+  <w:num w:numId="28" w16cid:durableId="30886027">
+    <w:abstractNumId w:val="15"/>
+  </w:num>
+  <w:num w:numId="29" w16cid:durableId="778258365">
+    <w:abstractNumId w:val="17"/>
+  </w:num>
+  <w:num w:numId="30" w16cid:durableId="1257447184">
+    <w:abstractNumId w:val="11"/>
+  </w:num>
+  <w:num w:numId="31" w16cid:durableId="2142267320">
+    <w:abstractNumId w:val="25"/>
+  </w:num>
+  <w:num w:numId="32" w16cid:durableId="1970471972">
     <w:abstractNumId w:val="1"/>
   </w:num>
-  <w:num w:numId="2" w16cid:durableId="1570728883">
-    <w:abstractNumId w:val="19"/>
-  </w:num>
-  <w:num w:numId="3" w16cid:durableId="1377320001">
-    <w:abstractNumId w:val="10"/>
-  </w:num>
-  <w:num w:numId="4" w16cid:durableId="1867987123">
-    <w:abstractNumId w:val="26"/>
-  </w:num>
-  <w:num w:numId="5" w16cid:durableId="425274082">
-    <w:abstractNumId w:val="17"/>
-  </w:num>
-  <w:num w:numId="6" w16cid:durableId="775056084">
+  <w:num w:numId="33" w16cid:durableId="1281032575">
     <w:abstractNumId w:val="3"/>
   </w:num>
-  <w:num w:numId="7" w16cid:durableId="213854903">
-    <w:abstractNumId w:val="25"/>
+  <w:num w:numId="34" w16cid:durableId="1996104290">
+    <w:abstractNumId w:val="2"/>
   </w:num>
-  <w:num w:numId="8" w16cid:durableId="1884366942">
+  <w:num w:numId="35" w16cid:durableId="1881548375">
+    <w:abstractNumId w:val="4"/>
+  </w:num>
+  <w:num w:numId="36" w16cid:durableId="1569801365">
+    <w:abstractNumId w:val="16"/>
+  </w:num>
+  <w:num w:numId="37" w16cid:durableId="140772873">
+    <w:abstractNumId w:val="14"/>
+  </w:num>
+  <w:num w:numId="38" w16cid:durableId="962660591">
+    <w:abstractNumId w:val="39"/>
+  </w:num>
+  <w:num w:numId="39" w16cid:durableId="471756706">
+    <w:abstractNumId w:val="32"/>
+  </w:num>
+  <w:num w:numId="40" w16cid:durableId="1915892886">
     <w:abstractNumId w:val="0"/>
   </w:num>
-  <w:num w:numId="9" w16cid:durableId="1361777816">
-    <w:abstractNumId w:val="22"/>
+  <w:num w:numId="41" w16cid:durableId="2084176638">
+    <w:abstractNumId w:val="40"/>
   </w:num>
-  <w:num w:numId="10" w16cid:durableId="1767455125">
-    <w:abstractNumId w:val="11"/>
-  </w:num>
-  <w:num w:numId="11" w16cid:durableId="896209846">
-    <w:abstractNumId w:val="18"/>
-  </w:num>
-  <w:num w:numId="12" w16cid:durableId="225529426">
-    <w:abstractNumId w:val="21"/>
-  </w:num>
-  <w:num w:numId="13" w16cid:durableId="1980262014">
-    <w:abstractNumId w:val="14"/>
-  </w:num>
-  <w:num w:numId="14" w16cid:durableId="387992888">
-    <w:abstractNumId w:val="28"/>
-  </w:num>
-  <w:num w:numId="15" w16cid:durableId="236593513">
-    <w:abstractNumId w:val="29"/>
-  </w:num>
-  <w:num w:numId="16" w16cid:durableId="1364021020">
-    <w:abstractNumId w:val="27"/>
-  </w:num>
-  <w:num w:numId="17" w16cid:durableId="1142775290">
-    <w:abstractNumId w:val="6"/>
-  </w:num>
-  <w:num w:numId="18" w16cid:durableId="1382166358">
-    <w:abstractNumId w:val="4"/>
-  </w:num>
-  <w:num w:numId="19" w16cid:durableId="1908880298">
-    <w:abstractNumId w:val="2"/>
-  </w:num>
-  <w:num w:numId="20" w16cid:durableId="1382754715">
-    <w:abstractNumId w:val="12"/>
-  </w:num>
-  <w:num w:numId="21" w16cid:durableId="115343540">
-    <w:abstractNumId w:val="23"/>
-  </w:num>
-  <w:num w:numId="22" w16cid:durableId="1392656536">
-    <w:abstractNumId w:val="30"/>
-  </w:num>
-  <w:num w:numId="23" w16cid:durableId="935870899">
-    <w:abstractNumId w:val="7"/>
-  </w:num>
-  <w:num w:numId="24" w16cid:durableId="1396508760">
-    <w:abstractNumId w:val="20"/>
-  </w:num>
-  <w:num w:numId="25" w16cid:durableId="1916014259">
-    <w:abstractNumId w:val="15"/>
-  </w:num>
-  <w:num w:numId="26" w16cid:durableId="315647064">
-    <w:abstractNumId w:val="24"/>
-  </w:num>
-  <w:num w:numId="27" w16cid:durableId="927269081">
-    <w:abstractNumId w:val="13"/>
-  </w:num>
-  <w:num w:numId="28" w16cid:durableId="30886027">
-    <w:abstractNumId w:val="8"/>
-  </w:num>
-  <w:num w:numId="29" w16cid:durableId="778258365">
-    <w:abstractNumId w:val="9"/>
-  </w:num>
-  <w:num w:numId="30" w16cid:durableId="1257447184">
+  <w:num w:numId="42" w16cid:durableId="1554147955">
     <w:abstractNumId w:val="5"/>
   </w:num>
-  <w:num w:numId="31" w16cid:durableId="2142267320">
-    <w:abstractNumId w:val="16"/>
+  <w:num w:numId="43" w16cid:durableId="1149519787">
+    <w:abstractNumId w:val="18"/>
   </w:num>
 </w:numbering>
 </file>

</xml_diff>